<commit_message>
entrando em switch case
</commit_message>
<xml_diff>
--- a/Secao_4-Condicionais(quase perdi).docx
+++ b/Secao_4-Condicionais(quase perdi).docx
@@ -1557,6 +1557,9 @@
         <w:jc w:val="center"/>
       </w:pPr>
       <w:r>
+        <w:rPr>
+          <w:noProof/>
+        </w:rPr>
         <w:drawing>
           <wp:inline distT="0" distB="0" distL="0" distR="0" wp14:anchorId="2CEF28D2" wp14:editId="3CB78BE8">
             <wp:extent cx="5277587" cy="1057423"/>
@@ -1613,6 +1616,9 @@
         <w:br/>
       </w:r>
       <w:r>
+        <w:rPr>
+          <w:noProof/>
+        </w:rPr>
         <w:drawing>
           <wp:inline distT="0" distB="0" distL="0" distR="0" wp14:anchorId="641267D6" wp14:editId="27AED9F9">
             <wp:extent cx="5687219" cy="1162212"/>
@@ -1830,6 +1836,9 @@
         <w:pStyle w:val="PargrafodaLista"/>
       </w:pPr>
       <w:r>
+        <w:rPr>
+          <w:noProof/>
+        </w:rPr>
         <w:lastRenderedPageBreak/>
         <w:drawing>
           <wp:inline distT="0" distB="0" distL="0" distR="0" wp14:anchorId="0E365298" wp14:editId="2CD2CCC7">
@@ -1876,6 +1885,9 @@
         <w:jc w:val="center"/>
       </w:pPr>
       <w:r>
+        <w:rPr>
+          <w:noProof/>
+        </w:rPr>
         <w:drawing>
           <wp:inline distT="0" distB="0" distL="0" distR="0" wp14:anchorId="34E81F97" wp14:editId="03D5188B">
             <wp:extent cx="6645910" cy="293370"/>
@@ -1972,18 +1984,1165 @@
           <w:sz w:val="40"/>
           <w:szCs w:val="40"/>
         </w:rPr>
-        <w:t xml:space="preserve">ELSE </w:t>
-      </w:r>
+        <w:t>ELSE IF</w:t>
+      </w:r>
+    </w:p>
+    <w:p>
+      <w:pPr>
+        <w:pStyle w:val="PargrafodaLista"/>
+        <w:numPr>
+          <w:ilvl w:val="0"/>
+          <w:numId w:val="9"/>
+        </w:numPr>
+        <w:jc w:val="center"/>
+      </w:pPr>
+      <w:r>
+        <w:t xml:space="preserve">Else </w:t>
+      </w:r>
+      <w:proofErr w:type="spellStart"/>
+      <w:r>
+        <w:t>if</w:t>
+      </w:r>
+      <w:proofErr w:type="spellEnd"/>
+      <w:r>
+        <w:t xml:space="preserve"> permite testar condições adicionais após um </w:t>
+      </w:r>
+      <w:proofErr w:type="spellStart"/>
+      <w:r>
+        <w:t>if</w:t>
+      </w:r>
+      <w:proofErr w:type="spellEnd"/>
+      <w:r>
+        <w:t>;</w:t>
+      </w:r>
+    </w:p>
+    <w:p>
+      <w:pPr>
+        <w:pStyle w:val="PargrafodaLista"/>
+        <w:numPr>
+          <w:ilvl w:val="0"/>
+          <w:numId w:val="9"/>
+        </w:numPr>
+        <w:jc w:val="center"/>
+      </w:pPr>
+      <w:r>
+        <w:t>Sintaxe</w:t>
+      </w:r>
+      <w:r>
+        <w:t xml:space="preserve">: Coloque a condição entre parênteses após a palavra-chave </w:t>
+      </w:r>
+      <w:proofErr w:type="spellStart"/>
+      <w:r>
+        <w:t>else</w:t>
+      </w:r>
+      <w:proofErr w:type="spellEnd"/>
+      <w:r>
+        <w:t xml:space="preserve"> </w:t>
+      </w:r>
+      <w:proofErr w:type="spellStart"/>
+      <w:r>
+        <w:t>if</w:t>
+      </w:r>
+      <w:proofErr w:type="spellEnd"/>
+      <w:r>
+        <w:t>;</w:t>
+      </w:r>
+    </w:p>
+    <w:p>
+      <w:pPr>
+        <w:pStyle w:val="PargrafodaLista"/>
+        <w:numPr>
+          <w:ilvl w:val="0"/>
+          <w:numId w:val="9"/>
+        </w:numPr>
+        <w:jc w:val="center"/>
+      </w:pPr>
+      <w:r>
+        <w:t>Uso comum: Quando há várias condições mutuamente exclusivas;</w:t>
+      </w:r>
+    </w:p>
+    <w:p>
+      <w:pPr>
+        <w:pStyle w:val="PargrafodaLista"/>
+        <w:numPr>
+          <w:ilvl w:val="0"/>
+          <w:numId w:val="9"/>
+        </w:numPr>
+        <w:jc w:val="center"/>
+      </w:pPr>
+      <w:r>
+        <w:t xml:space="preserve">Encadeamento: Vários blocos </w:t>
+      </w:r>
+      <w:proofErr w:type="spellStart"/>
+      <w:r>
+        <w:t>else</w:t>
+      </w:r>
+      <w:proofErr w:type="spellEnd"/>
+      <w:r>
+        <w:t xml:space="preserve"> </w:t>
+      </w:r>
+      <w:proofErr w:type="spellStart"/>
+      <w:r>
+        <w:t>if</w:t>
+      </w:r>
+      <w:proofErr w:type="spellEnd"/>
+      <w:r>
+        <w:t xml:space="preserve"> podem ser usados após um </w:t>
+      </w:r>
+      <w:proofErr w:type="spellStart"/>
+      <w:r>
+        <w:t>if</w:t>
+      </w:r>
+      <w:proofErr w:type="spellEnd"/>
+      <w:r>
+        <w:t>;</w:t>
+      </w:r>
+    </w:p>
+    <w:p>
+      <w:pPr>
+        <w:pStyle w:val="PargrafodaLista"/>
+        <w:numPr>
+          <w:ilvl w:val="0"/>
+          <w:numId w:val="9"/>
+        </w:numPr>
+        <w:jc w:val="center"/>
+      </w:pPr>
+      <w:r>
+        <w:t xml:space="preserve">Bloco final opcional: pode ser seguido de um </w:t>
+      </w:r>
+      <w:proofErr w:type="spellStart"/>
+      <w:r>
+        <w:t>else</w:t>
+      </w:r>
+      <w:proofErr w:type="spellEnd"/>
+      <w:r>
+        <w:t xml:space="preserve"> para lidar com qualquer caso não coberto;</w:t>
+      </w:r>
+    </w:p>
+    <w:p>
+      <w:pPr>
+        <w:jc w:val="center"/>
+      </w:pPr>
+      <w:r>
+        <w:drawing>
+          <wp:inline distT="0" distB="0" distL="0" distR="0" wp14:anchorId="5711D759" wp14:editId="4CE5F571">
+            <wp:extent cx="4324954" cy="2867425"/>
+            <wp:effectExtent l="0" t="0" r="0" b="9525"/>
+            <wp:docPr id="184865372" name="Imagem 1" descr="Texto&#10;&#10;O conteúdo gerado por IA pode estar incorreto."/>
+            <wp:cNvGraphicFramePr>
+              <a:graphicFrameLocks xmlns:a="http://schemas.openxmlformats.org/drawingml/2006/main" noChangeAspect="1"/>
+            </wp:cNvGraphicFramePr>
+            <a:graphic xmlns:a="http://schemas.openxmlformats.org/drawingml/2006/main">
+              <a:graphicData uri="http://schemas.openxmlformats.org/drawingml/2006/picture">
+                <pic:pic xmlns:pic="http://schemas.openxmlformats.org/drawingml/2006/picture">
+                  <pic:nvPicPr>
+                    <pic:cNvPr id="184865372" name="Imagem 1" descr="Texto&#10;&#10;O conteúdo gerado por IA pode estar incorreto."/>
+                    <pic:cNvPicPr/>
+                  </pic:nvPicPr>
+                  <pic:blipFill>
+                    <a:blip r:embed="rId27"/>
+                    <a:stretch>
+                      <a:fillRect/>
+                    </a:stretch>
+                  </pic:blipFill>
+                  <pic:spPr>
+                    <a:xfrm>
+                      <a:off x="0" y="0"/>
+                      <a:ext cx="4324954" cy="2867425"/>
+                    </a:xfrm>
+                    <a:prstGeom prst="rect">
+                      <a:avLst/>
+                    </a:prstGeom>
+                  </pic:spPr>
+                </pic:pic>
+              </a:graphicData>
+            </a:graphic>
+          </wp:inline>
+        </w:drawing>
+      </w:r>
+    </w:p>
+    <w:p>
+      <w:pPr>
+        <w:jc w:val="center"/>
+      </w:pPr>
+      <w:r>
+        <w:drawing>
+          <wp:inline distT="0" distB="0" distL="0" distR="0" wp14:anchorId="674C9DFD" wp14:editId="3B2E4C36">
+            <wp:extent cx="6645910" cy="596265"/>
+            <wp:effectExtent l="0" t="0" r="2540" b="0"/>
+            <wp:docPr id="917891493" name="Imagem 1"/>
+            <wp:cNvGraphicFramePr>
+              <a:graphicFrameLocks xmlns:a="http://schemas.openxmlformats.org/drawingml/2006/main" noChangeAspect="1"/>
+            </wp:cNvGraphicFramePr>
+            <a:graphic xmlns:a="http://schemas.openxmlformats.org/drawingml/2006/main">
+              <a:graphicData uri="http://schemas.openxmlformats.org/drawingml/2006/picture">
+                <pic:pic xmlns:pic="http://schemas.openxmlformats.org/drawingml/2006/picture">
+                  <pic:nvPicPr>
+                    <pic:cNvPr id="917891493" name=""/>
+                    <pic:cNvPicPr/>
+                  </pic:nvPicPr>
+                  <pic:blipFill>
+                    <a:blip r:embed="rId28"/>
+                    <a:stretch>
+                      <a:fillRect/>
+                    </a:stretch>
+                  </pic:blipFill>
+                  <pic:spPr>
+                    <a:xfrm>
+                      <a:off x="0" y="0"/>
+                      <a:ext cx="6645910" cy="596265"/>
+                    </a:xfrm>
+                    <a:prstGeom prst="rect">
+                      <a:avLst/>
+                    </a:prstGeom>
+                  </pic:spPr>
+                </pic:pic>
+              </a:graphicData>
+            </a:graphic>
+          </wp:inline>
+        </w:drawing>
+      </w:r>
+    </w:p>
+    <w:p/>
+    <w:p>
+      <w:pPr>
+        <w:sectPr>
+          <w:headerReference w:type="first" r:id="rId29"/>
+          <w:pgSz w:w="11906" w:h="16838"/>
+          <w:pgMar w:top="720" w:right="720" w:bottom="720" w:left="720" w:header="708" w:footer="708" w:gutter="0"/>
+          <w:cols w:space="708"/>
+          <w:titlePg/>
+          <w:docGrid w:linePitch="360"/>
+        </w:sectPr>
+      </w:pPr>
+      <w:r>
+        <w:t xml:space="preserve">No </w:t>
+      </w:r>
+      <w:proofErr w:type="gramStart"/>
+      <w:r>
+        <w:t>geral  em</w:t>
+      </w:r>
+      <w:proofErr w:type="gramEnd"/>
+      <w:r>
+        <w:t xml:space="preserve"> casos que mais de uma condição pode </w:t>
+      </w:r>
+      <w:proofErr w:type="gramStart"/>
+      <w:r>
+        <w:t>ser  especificada</w:t>
+      </w:r>
+      <w:proofErr w:type="gramEnd"/>
+      <w:r>
+        <w:t xml:space="preserve">, é bom usar o </w:t>
+      </w:r>
+      <w:proofErr w:type="spellStart"/>
+      <w:r>
+        <w:t>if</w:t>
+      </w:r>
+      <w:proofErr w:type="spellEnd"/>
+      <w:r>
+        <w:t xml:space="preserve">, </w:t>
+      </w:r>
+      <w:proofErr w:type="spellStart"/>
+      <w:r>
+        <w:t>else</w:t>
+      </w:r>
+      <w:proofErr w:type="spellEnd"/>
+      <w:r>
+        <w:t xml:space="preserve"> </w:t>
+      </w:r>
+      <w:proofErr w:type="spellStart"/>
+      <w:r>
+        <w:t>if</w:t>
+      </w:r>
+      <w:proofErr w:type="spellEnd"/>
+      <w:r>
+        <w:t xml:space="preserve"> e </w:t>
+      </w:r>
+      <w:proofErr w:type="spellStart"/>
+      <w:r>
+        <w:t>else</w:t>
+      </w:r>
+      <w:proofErr w:type="spellEnd"/>
+      <w:r>
+        <w:t>.</w:t>
+      </w:r>
+    </w:p>
+    <w:p>
+      <w:pPr>
+        <w:jc w:val="center"/>
+      </w:pPr>
+    </w:p>
+    <w:p>
+      <w:pPr>
+        <w:pStyle w:val="PargrafodaLista"/>
+        <w:numPr>
+          <w:ilvl w:val="0"/>
+          <w:numId w:val="9"/>
+        </w:numPr>
+      </w:pPr>
+      <w:r>
+        <w:t xml:space="preserve">&amp;&amp; (E lógico): Retorna </w:t>
+      </w:r>
+      <w:proofErr w:type="spellStart"/>
+      <w:r>
+        <w:t>true</w:t>
+      </w:r>
+      <w:proofErr w:type="spellEnd"/>
+      <w:r>
+        <w:t xml:space="preserve"> se ambas as condições forem verdades;</w:t>
+      </w:r>
+    </w:p>
+    <w:p>
+      <w:pPr>
+        <w:pStyle w:val="PargrafodaLista"/>
+        <w:numPr>
+          <w:ilvl w:val="0"/>
+          <w:numId w:val="9"/>
+        </w:numPr>
+      </w:pPr>
+      <w:r>
+        <w:t xml:space="preserve">|| (OU lógico): Retorna </w:t>
+      </w:r>
+      <w:proofErr w:type="spellStart"/>
+      <w:r>
+        <w:t>true</w:t>
+      </w:r>
+      <w:proofErr w:type="spellEnd"/>
+      <w:r>
+        <w:t xml:space="preserve"> se pelo menos uma das condições for verdadeira;</w:t>
+      </w:r>
+    </w:p>
+    <w:p>
+      <w:pPr>
+        <w:pStyle w:val="PargrafodaLista"/>
+        <w:numPr>
+          <w:ilvl w:val="0"/>
+          <w:numId w:val="9"/>
+        </w:numPr>
+      </w:pPr>
+      <w:proofErr w:type="gramStart"/>
+      <w:r>
+        <w:t>!(</w:t>
+      </w:r>
+      <w:proofErr w:type="gramEnd"/>
+      <w:r>
+        <w:t xml:space="preserve">NÃO lógico): Inverte o valor lógico; retorna </w:t>
+      </w:r>
+      <w:proofErr w:type="spellStart"/>
+      <w:r>
+        <w:t>true</w:t>
+      </w:r>
+      <w:proofErr w:type="spellEnd"/>
+      <w:r>
+        <w:t xml:space="preserve"> se a condição for falsa e vice-versa;</w:t>
+      </w:r>
+    </w:p>
+    <w:p>
+      <w:pPr>
+        <w:pStyle w:val="PargrafodaLista"/>
+        <w:numPr>
+          <w:ilvl w:val="0"/>
+          <w:numId w:val="9"/>
+        </w:numPr>
+      </w:pPr>
+      <w:r>
+        <w:t>Combinação: Pode combinar múltiplas condições em uma única expressão.</w:t>
+      </w:r>
+      <w:r>
+        <w:br/>
+      </w:r>
+    </w:p>
+    <w:p>
+      <w:r>
+        <w:t>Exemplo usando o NÃO LÓGICO</w:t>
+      </w:r>
+    </w:p>
+    <w:p>
       <w:r>
         <w:rPr>
-          <w:sz w:val="40"/>
-          <w:szCs w:val="40"/>
+          <w:noProof/>
         </w:rPr>
-        <w:t>IF</w:t>
+        <w:drawing>
+          <wp:inline distT="0" distB="0" distL="0" distR="0" wp14:anchorId="60528687" wp14:editId="3F886E4A">
+            <wp:extent cx="5266667" cy="1152381"/>
+            <wp:effectExtent l="0" t="0" r="0" b="0"/>
+            <wp:docPr id="767925590" name="Imagem 1" descr="Interface gráfica do usuário, Texto, Aplicativo&#10;&#10;O conteúdo gerado por IA pode estar incorreto."/>
+            <wp:cNvGraphicFramePr>
+              <a:graphicFrameLocks xmlns:a="http://schemas.openxmlformats.org/drawingml/2006/main" noChangeAspect="1"/>
+            </wp:cNvGraphicFramePr>
+            <a:graphic xmlns:a="http://schemas.openxmlformats.org/drawingml/2006/main">
+              <a:graphicData uri="http://schemas.openxmlformats.org/drawingml/2006/picture">
+                <pic:pic xmlns:pic="http://schemas.openxmlformats.org/drawingml/2006/picture">
+                  <pic:nvPicPr>
+                    <pic:cNvPr id="767925590" name="Imagem 1" descr="Interface gráfica do usuário, Texto, Aplicativo&#10;&#10;O conteúdo gerado por IA pode estar incorreto."/>
+                    <pic:cNvPicPr/>
+                  </pic:nvPicPr>
+                  <pic:blipFill>
+                    <a:blip r:embed="rId30"/>
+                    <a:stretch>
+                      <a:fillRect/>
+                    </a:stretch>
+                  </pic:blipFill>
+                  <pic:spPr>
+                    <a:xfrm>
+                      <a:off x="0" y="0"/>
+                      <a:ext cx="5266667" cy="1152381"/>
+                    </a:xfrm>
+                    <a:prstGeom prst="rect">
+                      <a:avLst/>
+                    </a:prstGeom>
+                  </pic:spPr>
+                </pic:pic>
+              </a:graphicData>
+            </a:graphic>
+          </wp:inline>
+        </w:drawing>
+      </w:r>
+      <w:r>
+        <w:br/>
+      </w:r>
+      <w:r>
+        <w:rPr>
+          <w:noProof/>
+        </w:rPr>
+        <w:drawing>
+          <wp:inline distT="0" distB="0" distL="0" distR="0" wp14:anchorId="2213E196" wp14:editId="6FC1FB00">
+            <wp:extent cx="6000000" cy="390476"/>
+            <wp:effectExtent l="0" t="0" r="0" b="0"/>
+            <wp:docPr id="1554876274" name="Imagem 1"/>
+            <wp:cNvGraphicFramePr>
+              <a:graphicFrameLocks xmlns:a="http://schemas.openxmlformats.org/drawingml/2006/main" noChangeAspect="1"/>
+            </wp:cNvGraphicFramePr>
+            <a:graphic xmlns:a="http://schemas.openxmlformats.org/drawingml/2006/main">
+              <a:graphicData uri="http://schemas.openxmlformats.org/drawingml/2006/picture">
+                <pic:pic xmlns:pic="http://schemas.openxmlformats.org/drawingml/2006/picture">
+                  <pic:nvPicPr>
+                    <pic:cNvPr id="1554876274" name=""/>
+                    <pic:cNvPicPr/>
+                  </pic:nvPicPr>
+                  <pic:blipFill>
+                    <a:blip r:embed="rId31"/>
+                    <a:stretch>
+                      <a:fillRect/>
+                    </a:stretch>
+                  </pic:blipFill>
+                  <pic:spPr>
+                    <a:xfrm>
+                      <a:off x="0" y="0"/>
+                      <a:ext cx="6000000" cy="390476"/>
+                    </a:xfrm>
+                    <a:prstGeom prst="rect">
+                      <a:avLst/>
+                    </a:prstGeom>
+                  </pic:spPr>
+                </pic:pic>
+              </a:graphicData>
+            </a:graphic>
+          </wp:inline>
+        </w:drawing>
+      </w:r>
+      <w:r>
+        <w:br/>
+        <w:t>Vamos dizer que acima está basicamente falando, “Se não for falso, faça”</w:t>
+      </w:r>
+      <w:r>
+        <w:br/>
+        <w:t xml:space="preserve">Em outras palavras </w:t>
+      </w:r>
+      <w:proofErr w:type="gramStart"/>
+      <w:r>
+        <w:t>o !converte</w:t>
+      </w:r>
+      <w:proofErr w:type="gramEnd"/>
+      <w:r>
+        <w:t xml:space="preserve"> um verdadeiro para falso e um falso para verdadeiro, por isso executou a função dentro, ou seja:</w:t>
+      </w:r>
+      <w:r>
+        <w:br/>
+        <w:t>!</w:t>
+      </w:r>
+      <w:proofErr w:type="spellStart"/>
+      <w:r>
+        <w:t>true</w:t>
+      </w:r>
+      <w:proofErr w:type="spellEnd"/>
+      <w:r>
+        <w:t xml:space="preserve"> é igual a false</w:t>
+      </w:r>
+    </w:p>
+    <w:p>
+      <w:proofErr w:type="gramStart"/>
+      <w:r>
+        <w:t>!false</w:t>
+      </w:r>
+      <w:proofErr w:type="gramEnd"/>
+      <w:r>
+        <w:t xml:space="preserve"> é igual a </w:t>
+      </w:r>
+      <w:proofErr w:type="spellStart"/>
+      <w:r>
+        <w:t>true</w:t>
+      </w:r>
+      <w:proofErr w:type="spellEnd"/>
+    </w:p>
+    <w:p/>
+    <w:p>
+      <w:r>
+        <w:t>Exemplo usando E lógico:</w:t>
+      </w:r>
+      <w:r>
+        <w:br/>
+      </w:r>
+      <w:r>
+        <w:drawing>
+          <wp:inline distT="0" distB="0" distL="0" distR="0" wp14:anchorId="3525CCC1" wp14:editId="00C01805">
+            <wp:extent cx="4991797" cy="1009791"/>
+            <wp:effectExtent l="0" t="0" r="0" b="0"/>
+            <wp:docPr id="701407855" name="Imagem 1" descr="Uma imagem contendo Texto&#10;&#10;O conteúdo gerado por IA pode estar incorreto."/>
+            <wp:cNvGraphicFramePr>
+              <a:graphicFrameLocks xmlns:a="http://schemas.openxmlformats.org/drawingml/2006/main" noChangeAspect="1"/>
+            </wp:cNvGraphicFramePr>
+            <a:graphic xmlns:a="http://schemas.openxmlformats.org/drawingml/2006/main">
+              <a:graphicData uri="http://schemas.openxmlformats.org/drawingml/2006/picture">
+                <pic:pic xmlns:pic="http://schemas.openxmlformats.org/drawingml/2006/picture">
+                  <pic:nvPicPr>
+                    <pic:cNvPr id="701407855" name="Imagem 1" descr="Uma imagem contendo Texto&#10;&#10;O conteúdo gerado por IA pode estar incorreto."/>
+                    <pic:cNvPicPr/>
+                  </pic:nvPicPr>
+                  <pic:blipFill>
+                    <a:blip r:embed="rId32"/>
+                    <a:stretch>
+                      <a:fillRect/>
+                    </a:stretch>
+                  </pic:blipFill>
+                  <pic:spPr>
+                    <a:xfrm>
+                      <a:off x="0" y="0"/>
+                      <a:ext cx="4991797" cy="1009791"/>
+                    </a:xfrm>
+                    <a:prstGeom prst="rect">
+                      <a:avLst/>
+                    </a:prstGeom>
+                  </pic:spPr>
+                </pic:pic>
+              </a:graphicData>
+            </a:graphic>
+          </wp:inline>
+        </w:drawing>
+      </w:r>
+      <w:r>
+        <w:br/>
+        <w:t xml:space="preserve">Ele só funcionou porque as duas condições são verdadeiras, se não fossem o código ia pular esse </w:t>
+      </w:r>
+      <w:proofErr w:type="spellStart"/>
+      <w:r>
+        <w:t>if</w:t>
+      </w:r>
+      <w:proofErr w:type="spellEnd"/>
+    </w:p>
+    <w:p/>
+    <w:p>
+      <w:r>
+        <w:t>Exemplo usando OU lógico:</w:t>
+      </w:r>
+    </w:p>
+    <w:p>
+      <w:pPr>
+        <w:sectPr>
+          <w:headerReference w:type="first" r:id="rId33"/>
+          <w:pgSz w:w="11906" w:h="16838"/>
+          <w:pgMar w:top="720" w:right="720" w:bottom="720" w:left="720" w:header="708" w:footer="708" w:gutter="0"/>
+          <w:cols w:space="708"/>
+          <w:titlePg/>
+          <w:docGrid w:linePitch="360"/>
+        </w:sectPr>
+      </w:pPr>
+      <w:r>
+        <w:drawing>
+          <wp:inline distT="0" distB="0" distL="0" distR="0" wp14:anchorId="07128D1F" wp14:editId="0D477B84">
+            <wp:extent cx="2533650" cy="674877"/>
+            <wp:effectExtent l="0" t="0" r="0" b="0"/>
+            <wp:docPr id="1463735841" name="Imagem 1" descr="Texto&#10;&#10;O conteúdo gerado por IA pode estar incorreto."/>
+            <wp:cNvGraphicFramePr>
+              <a:graphicFrameLocks xmlns:a="http://schemas.openxmlformats.org/drawingml/2006/main" noChangeAspect="1"/>
+            </wp:cNvGraphicFramePr>
+            <a:graphic xmlns:a="http://schemas.openxmlformats.org/drawingml/2006/main">
+              <a:graphicData uri="http://schemas.openxmlformats.org/drawingml/2006/picture">
+                <pic:pic xmlns:pic="http://schemas.openxmlformats.org/drawingml/2006/picture">
+                  <pic:nvPicPr>
+                    <pic:cNvPr id="1463735841" name="Imagem 1" descr="Texto&#10;&#10;O conteúdo gerado por IA pode estar incorreto."/>
+                    <pic:cNvPicPr/>
+                  </pic:nvPicPr>
+                  <pic:blipFill>
+                    <a:blip r:embed="rId34"/>
+                    <a:stretch>
+                      <a:fillRect/>
+                    </a:stretch>
+                  </pic:blipFill>
+                  <pic:spPr>
+                    <a:xfrm>
+                      <a:off x="0" y="0"/>
+                      <a:ext cx="2561557" cy="682311"/>
+                    </a:xfrm>
+                    <a:prstGeom prst="rect">
+                      <a:avLst/>
+                    </a:prstGeom>
+                  </pic:spPr>
+                </pic:pic>
+              </a:graphicData>
+            </a:graphic>
+          </wp:inline>
+        </w:drawing>
+      </w:r>
+      <w:r>
+        <w:br/>
+        <w:t>Ele funcionou porque uma das duas era verdadeira, que no caso era i = 10, mas f == 21 é falso uma vez que nesse nosso exemplo f == 11 e não a 21</w:t>
+      </w:r>
+      <w:r>
+        <w:t>;</w:t>
+      </w:r>
+    </w:p>
+    <w:p>
+      <w:pPr>
+        <w:pStyle w:val="PargrafodaLista"/>
+        <w:numPr>
+          <w:ilvl w:val="0"/>
+          <w:numId w:val="11"/>
+        </w:numPr>
+      </w:pPr>
+      <w:r>
+        <w:lastRenderedPageBreak/>
+        <w:t>A tabela verdade simula todas as combinações possíveis dos operadores lógicos, e exibe os resultados;</w:t>
+      </w:r>
+    </w:p>
+    <w:p>
+      <w:r>
+        <w:drawing>
+          <wp:inline distT="0" distB="0" distL="0" distR="0" wp14:anchorId="1BCB2D37" wp14:editId="75EE3D44">
+            <wp:extent cx="6477904" cy="1705213"/>
+            <wp:effectExtent l="0" t="0" r="0" b="9525"/>
+            <wp:docPr id="1239164978" name="Imagem 1" descr="Tabela&#10;&#10;O conteúdo gerado por IA pode estar incorreto."/>
+            <wp:cNvGraphicFramePr>
+              <a:graphicFrameLocks xmlns:a="http://schemas.openxmlformats.org/drawingml/2006/main" noChangeAspect="1"/>
+            </wp:cNvGraphicFramePr>
+            <a:graphic xmlns:a="http://schemas.openxmlformats.org/drawingml/2006/main">
+              <a:graphicData uri="http://schemas.openxmlformats.org/drawingml/2006/picture">
+                <pic:pic xmlns:pic="http://schemas.openxmlformats.org/drawingml/2006/picture">
+                  <pic:nvPicPr>
+                    <pic:cNvPr id="1239164978" name="Imagem 1" descr="Tabela&#10;&#10;O conteúdo gerado por IA pode estar incorreto."/>
+                    <pic:cNvPicPr/>
+                  </pic:nvPicPr>
+                  <pic:blipFill>
+                    <a:blip r:embed="rId35"/>
+                    <a:stretch>
+                      <a:fillRect/>
+                    </a:stretch>
+                  </pic:blipFill>
+                  <pic:spPr>
+                    <a:xfrm>
+                      <a:off x="0" y="0"/>
+                      <a:ext cx="6477904" cy="1705213"/>
+                    </a:xfrm>
+                    <a:prstGeom prst="rect">
+                      <a:avLst/>
+                    </a:prstGeom>
+                  </pic:spPr>
+                </pic:pic>
+              </a:graphicData>
+            </a:graphic>
+          </wp:inline>
+        </w:drawing>
+      </w:r>
+    </w:p>
+    <w:p>
+      <w:r>
+        <w:t>0 = falso</w:t>
+      </w:r>
+    </w:p>
+    <w:p>
+      <w:r>
+        <w:t>1 = verdadeiro</w:t>
+      </w:r>
+    </w:p>
+    <w:p>
+      <w:r>
+        <w:t>Na tabela AND o resultado só será verdadeiro se ambos forem verdadeiros</w:t>
+      </w:r>
+    </w:p>
+    <w:p>
+      <w:r>
+        <w:t>NA tabela OR o resultado só será falso se ambos forem falsos</w:t>
+      </w:r>
+    </w:p>
+    <w:p>
+      <w:r>
+        <w:t>Na tabela NOT verdadeiro vira falso e o falso vira verdadeiro</w:t>
+      </w:r>
+    </w:p>
+    <w:p/>
+    <w:p>
+      <w:pPr>
+        <w:sectPr>
+          <w:headerReference w:type="first" r:id="rId36"/>
+          <w:pgSz w:w="11906" w:h="16838"/>
+          <w:pgMar w:top="720" w:right="720" w:bottom="720" w:left="720" w:header="708" w:footer="708" w:gutter="0"/>
+          <w:cols w:space="708"/>
+          <w:titlePg/>
+          <w:docGrid w:linePitch="360"/>
+        </w:sectPr>
+      </w:pPr>
+    </w:p>
+    <w:p>
+      <w:pPr>
+        <w:pStyle w:val="PargrafodaLista"/>
+        <w:numPr>
+          <w:ilvl w:val="0"/>
+          <w:numId w:val="11"/>
+        </w:numPr>
+      </w:pPr>
+      <w:r>
+        <w:lastRenderedPageBreak/>
+        <w:t xml:space="preserve">O operador &amp;&amp; (AND lógico) retorna </w:t>
+      </w:r>
+      <w:proofErr w:type="spellStart"/>
+      <w:r>
+        <w:t>true</w:t>
+      </w:r>
+      <w:proofErr w:type="spellEnd"/>
+      <w:r>
+        <w:t xml:space="preserve"> se ambas as condições forem verdadeiras.</w:t>
+      </w:r>
+    </w:p>
+    <w:p>
+      <w:pPr>
+        <w:pStyle w:val="PargrafodaLista"/>
+        <w:numPr>
+          <w:ilvl w:val="0"/>
+          <w:numId w:val="11"/>
+        </w:numPr>
+      </w:pPr>
+      <w:r>
+        <w:t>Sintaxe: Condição1 &amp;&amp; Condição2;</w:t>
+      </w:r>
+    </w:p>
+    <w:p>
+      <w:pPr>
+        <w:pStyle w:val="PargrafodaLista"/>
+        <w:numPr>
+          <w:ilvl w:val="0"/>
+          <w:numId w:val="11"/>
+        </w:numPr>
+      </w:pPr>
+      <w:r>
+        <w:t>Curto-circuito: Se a primeira condição for falsa, a segunda condição não é avaliada;</w:t>
+      </w:r>
+    </w:p>
+    <w:p>
+      <w:pPr>
+        <w:pStyle w:val="PargrafodaLista"/>
+        <w:numPr>
+          <w:ilvl w:val="0"/>
+          <w:numId w:val="11"/>
+        </w:numPr>
+      </w:pPr>
+      <w:r>
+        <w:t>Uso comum: combinação de múltiplas condições que precisam ser verdadeiras ao mesmo tempo;</w:t>
+      </w:r>
+    </w:p>
+    <w:p/>
+    <w:p>
+      <w:r>
+        <w:drawing>
+          <wp:inline distT="0" distB="0" distL="0" distR="0" wp14:anchorId="66B691E6" wp14:editId="24239BE7">
+            <wp:extent cx="4896533" cy="857370"/>
+            <wp:effectExtent l="0" t="0" r="0" b="0"/>
+            <wp:docPr id="2069535343" name="Imagem 1" descr="Logotipo&#10;&#10;O conteúdo gerado por IA pode estar incorreto."/>
+            <wp:cNvGraphicFramePr>
+              <a:graphicFrameLocks xmlns:a="http://schemas.openxmlformats.org/drawingml/2006/main" noChangeAspect="1"/>
+            </wp:cNvGraphicFramePr>
+            <a:graphic xmlns:a="http://schemas.openxmlformats.org/drawingml/2006/main">
+              <a:graphicData uri="http://schemas.openxmlformats.org/drawingml/2006/picture">
+                <pic:pic xmlns:pic="http://schemas.openxmlformats.org/drawingml/2006/picture">
+                  <pic:nvPicPr>
+                    <pic:cNvPr id="2069535343" name="Imagem 1" descr="Logotipo&#10;&#10;O conteúdo gerado por IA pode estar incorreto."/>
+                    <pic:cNvPicPr/>
+                  </pic:nvPicPr>
+                  <pic:blipFill>
+                    <a:blip r:embed="rId37"/>
+                    <a:stretch>
+                      <a:fillRect/>
+                    </a:stretch>
+                  </pic:blipFill>
+                  <pic:spPr>
+                    <a:xfrm>
+                      <a:off x="0" y="0"/>
+                      <a:ext cx="4896533" cy="857370"/>
+                    </a:xfrm>
+                    <a:prstGeom prst="rect">
+                      <a:avLst/>
+                    </a:prstGeom>
+                  </pic:spPr>
+                </pic:pic>
+              </a:graphicData>
+            </a:graphic>
+          </wp:inline>
+        </w:drawing>
+      </w:r>
+    </w:p>
+    <w:p/>
+    <w:p>
+      <w:r>
+        <w:t>Exemplo:</w:t>
+      </w:r>
+      <w:r>
+        <w:br/>
+      </w:r>
+      <w:r>
+        <w:drawing>
+          <wp:inline distT="0" distB="0" distL="0" distR="0" wp14:anchorId="1AFA69D1" wp14:editId="691EB5E5">
+            <wp:extent cx="5639587" cy="1209844"/>
+            <wp:effectExtent l="0" t="0" r="0" b="9525"/>
+            <wp:docPr id="278056720" name="Imagem 1" descr="Texto&#10;&#10;O conteúdo gerado por IA pode estar incorreto."/>
+            <wp:cNvGraphicFramePr>
+              <a:graphicFrameLocks xmlns:a="http://schemas.openxmlformats.org/drawingml/2006/main" noChangeAspect="1"/>
+            </wp:cNvGraphicFramePr>
+            <a:graphic xmlns:a="http://schemas.openxmlformats.org/drawingml/2006/main">
+              <a:graphicData uri="http://schemas.openxmlformats.org/drawingml/2006/picture">
+                <pic:pic xmlns:pic="http://schemas.openxmlformats.org/drawingml/2006/picture">
+                  <pic:nvPicPr>
+                    <pic:cNvPr id="278056720" name="Imagem 1" descr="Texto&#10;&#10;O conteúdo gerado por IA pode estar incorreto."/>
+                    <pic:cNvPicPr/>
+                  </pic:nvPicPr>
+                  <pic:blipFill>
+                    <a:blip r:embed="rId38"/>
+                    <a:stretch>
+                      <a:fillRect/>
+                    </a:stretch>
+                  </pic:blipFill>
+                  <pic:spPr>
+                    <a:xfrm>
+                      <a:off x="0" y="0"/>
+                      <a:ext cx="5639587" cy="1209844"/>
+                    </a:xfrm>
+                    <a:prstGeom prst="rect">
+                      <a:avLst/>
+                    </a:prstGeom>
+                  </pic:spPr>
+                </pic:pic>
+              </a:graphicData>
+            </a:graphic>
+          </wp:inline>
+        </w:drawing>
+      </w:r>
+    </w:p>
+    <w:p>
+      <w:r>
+        <w:drawing>
+          <wp:inline distT="0" distB="0" distL="0" distR="0" wp14:anchorId="507FAEC5" wp14:editId="6FDF43D0">
+            <wp:extent cx="6645910" cy="449580"/>
+            <wp:effectExtent l="0" t="0" r="2540" b="7620"/>
+            <wp:docPr id="1895101596" name="Imagem 1" descr="Texto&#10;&#10;O conteúdo gerado por IA pode estar incorreto."/>
+            <wp:cNvGraphicFramePr>
+              <a:graphicFrameLocks xmlns:a="http://schemas.openxmlformats.org/drawingml/2006/main" noChangeAspect="1"/>
+            </wp:cNvGraphicFramePr>
+            <a:graphic xmlns:a="http://schemas.openxmlformats.org/drawingml/2006/main">
+              <a:graphicData uri="http://schemas.openxmlformats.org/drawingml/2006/picture">
+                <pic:pic xmlns:pic="http://schemas.openxmlformats.org/drawingml/2006/picture">
+                  <pic:nvPicPr>
+                    <pic:cNvPr id="1895101596" name="Imagem 1" descr="Texto&#10;&#10;O conteúdo gerado por IA pode estar incorreto."/>
+                    <pic:cNvPicPr/>
+                  </pic:nvPicPr>
+                  <pic:blipFill>
+                    <a:blip r:embed="rId39"/>
+                    <a:stretch>
+                      <a:fillRect/>
+                    </a:stretch>
+                  </pic:blipFill>
+                  <pic:spPr>
+                    <a:xfrm>
+                      <a:off x="0" y="0"/>
+                      <a:ext cx="6645910" cy="449580"/>
+                    </a:xfrm>
+                    <a:prstGeom prst="rect">
+                      <a:avLst/>
+                    </a:prstGeom>
+                  </pic:spPr>
+                </pic:pic>
+              </a:graphicData>
+            </a:graphic>
+          </wp:inline>
+        </w:drawing>
+      </w:r>
+    </w:p>
+    <w:p/>
+    <w:p/>
+    <w:p>
+      <w:pPr>
+        <w:sectPr>
+          <w:headerReference w:type="first" r:id="rId40"/>
+          <w:pgSz w:w="11906" w:h="16838"/>
+          <w:pgMar w:top="720" w:right="720" w:bottom="720" w:left="720" w:header="708" w:footer="708" w:gutter="0"/>
+          <w:cols w:space="708"/>
+          <w:titlePg/>
+          <w:docGrid w:linePitch="360"/>
+        </w:sectPr>
+      </w:pPr>
+    </w:p>
+    <w:p>
+      <w:pPr>
+        <w:pStyle w:val="PargrafodaLista"/>
+        <w:numPr>
+          <w:ilvl w:val="0"/>
+          <w:numId w:val="12"/>
+        </w:numPr>
+      </w:pPr>
+      <w:r>
+        <w:lastRenderedPageBreak/>
+        <w:t xml:space="preserve">Switch: Estrutura de controle que permite escolher entre </w:t>
+      </w:r>
+      <w:proofErr w:type="spellStart"/>
+      <w:r>
+        <w:t>variás</w:t>
+      </w:r>
+      <w:proofErr w:type="spellEnd"/>
+      <w:r>
+        <w:t xml:space="preserve"> opções com base no valor de uma expressão;</w:t>
+      </w:r>
+    </w:p>
+    <w:p>
+      <w:pPr>
+        <w:pStyle w:val="PargrafodaLista"/>
+        <w:numPr>
+          <w:ilvl w:val="0"/>
+          <w:numId w:val="12"/>
+        </w:numPr>
+      </w:pPr>
+      <w:r>
+        <w:t>Case: Define uma possível opção ou caminho dentro do switch. Cada case é seguido por um valor específico que é comparado com a expressão do switch;</w:t>
+      </w:r>
+    </w:p>
+    <w:p>
+      <w:pPr>
+        <w:pStyle w:val="PargrafodaLista"/>
+        <w:numPr>
+          <w:ilvl w:val="0"/>
+          <w:numId w:val="12"/>
+        </w:numPr>
+      </w:pPr>
+      <w:r>
+        <w:t>Break: Utilizado para encerrar a execução de um bloco case. Evita que o código “caia” nos casos seguintes;</w:t>
+      </w:r>
+    </w:p>
+    <w:p>
+      <w:pPr>
+        <w:pStyle w:val="PargrafodaLista"/>
+        <w:numPr>
+          <w:ilvl w:val="0"/>
+          <w:numId w:val="12"/>
+        </w:numPr>
+      </w:pPr>
+      <w:r>
+        <w:t>Importante: Cada case deve terminar com um break (ou outro comando de desvio) para evitar a execução de outros casos;</w:t>
+      </w:r>
+    </w:p>
+    <w:p>
+      <w:pPr>
+        <w:pStyle w:val="PargrafodaLista"/>
+        <w:numPr>
+          <w:ilvl w:val="0"/>
+          <w:numId w:val="12"/>
+        </w:numPr>
+      </w:pPr>
+      <w:r>
+        <w:t>Valores exclusivos: Os valores em case devem ser exclusivos e correspondentes ao tipo da expressão do switch;</w:t>
+      </w:r>
+    </w:p>
+    <w:p>
+      <w:r>
+        <w:drawing>
+          <wp:inline distT="0" distB="0" distL="0" distR="0" wp14:anchorId="660D8893" wp14:editId="23C36982">
+            <wp:extent cx="2235912" cy="3162300"/>
+            <wp:effectExtent l="0" t="0" r="0" b="0"/>
+            <wp:docPr id="374870144" name="Imagem 1" descr="Texto&#10;&#10;O conteúdo gerado por IA pode estar incorreto."/>
+            <wp:cNvGraphicFramePr>
+              <a:graphicFrameLocks xmlns:a="http://schemas.openxmlformats.org/drawingml/2006/main" noChangeAspect="1"/>
+            </wp:cNvGraphicFramePr>
+            <a:graphic xmlns:a="http://schemas.openxmlformats.org/drawingml/2006/main">
+              <a:graphicData uri="http://schemas.openxmlformats.org/drawingml/2006/picture">
+                <pic:pic xmlns:pic="http://schemas.openxmlformats.org/drawingml/2006/picture">
+                  <pic:nvPicPr>
+                    <pic:cNvPr id="374870144" name="Imagem 1" descr="Texto&#10;&#10;O conteúdo gerado por IA pode estar incorreto."/>
+                    <pic:cNvPicPr/>
+                  </pic:nvPicPr>
+                  <pic:blipFill>
+                    <a:blip r:embed="rId41"/>
+                    <a:stretch>
+                      <a:fillRect/>
+                    </a:stretch>
+                  </pic:blipFill>
+                  <pic:spPr>
+                    <a:xfrm>
+                      <a:off x="0" y="0"/>
+                      <a:ext cx="2238272" cy="3165638"/>
+                    </a:xfrm>
+                    <a:prstGeom prst="rect">
+                      <a:avLst/>
+                    </a:prstGeom>
+                  </pic:spPr>
+                </pic:pic>
+              </a:graphicData>
+            </a:graphic>
+          </wp:inline>
+        </w:drawing>
+      </w:r>
+    </w:p>
+    <w:p>
+      <w:r>
+        <w:drawing>
+          <wp:inline distT="0" distB="0" distL="0" distR="0" wp14:anchorId="1DBA84DC" wp14:editId="0D19F453">
+            <wp:extent cx="6645910" cy="572770"/>
+            <wp:effectExtent l="0" t="0" r="2540" b="0"/>
+            <wp:docPr id="149704488" name="Imagem 1" descr="Uma imagem contendo Texto&#10;&#10;O conteúdo gerado por IA pode estar incorreto."/>
+            <wp:cNvGraphicFramePr>
+              <a:graphicFrameLocks xmlns:a="http://schemas.openxmlformats.org/drawingml/2006/main" noChangeAspect="1"/>
+            </wp:cNvGraphicFramePr>
+            <a:graphic xmlns:a="http://schemas.openxmlformats.org/drawingml/2006/main">
+              <a:graphicData uri="http://schemas.openxmlformats.org/drawingml/2006/picture">
+                <pic:pic xmlns:pic="http://schemas.openxmlformats.org/drawingml/2006/picture">
+                  <pic:nvPicPr>
+                    <pic:cNvPr id="149704488" name="Imagem 1" descr="Uma imagem contendo Texto&#10;&#10;O conteúdo gerado por IA pode estar incorreto."/>
+                    <pic:cNvPicPr/>
+                  </pic:nvPicPr>
+                  <pic:blipFill>
+                    <a:blip r:embed="rId42"/>
+                    <a:stretch>
+                      <a:fillRect/>
+                    </a:stretch>
+                  </pic:blipFill>
+                  <pic:spPr>
+                    <a:xfrm>
+                      <a:off x="0" y="0"/>
+                      <a:ext cx="6645910" cy="572770"/>
+                    </a:xfrm>
+                    <a:prstGeom prst="rect">
+                      <a:avLst/>
+                    </a:prstGeom>
+                  </pic:spPr>
+                </pic:pic>
+              </a:graphicData>
+            </a:graphic>
+          </wp:inline>
+        </w:drawing>
+      </w:r>
+      <w:r>
+        <w:br/>
+      </w:r>
+      <w:r>
+        <w:br/>
+        <w:t xml:space="preserve">O case é como se fosse um </w:t>
+      </w:r>
+      <w:proofErr w:type="spellStart"/>
+      <w:r>
+        <w:t>if</w:t>
+      </w:r>
+      <w:proofErr w:type="spellEnd"/>
+      <w:r>
+        <w:t xml:space="preserve"> de uma forma onde não precise colocar tantos </w:t>
+      </w:r>
+      <w:proofErr w:type="spellStart"/>
+      <w:r>
+        <w:t>else</w:t>
+      </w:r>
+      <w:proofErr w:type="spellEnd"/>
+      <w:r>
+        <w:t xml:space="preserve"> </w:t>
+      </w:r>
+      <w:proofErr w:type="spellStart"/>
+      <w:r>
+        <w:t>if</w:t>
+      </w:r>
+      <w:proofErr w:type="spellEnd"/>
+      <w:r>
+        <w:t xml:space="preserve"> e tudo mais, lembrando cada case precisa ter um valor único, onde o código não vá se confundir e acabar usando um case diferente do que deveria rodar;</w:t>
+      </w:r>
+    </w:p>
+    <w:p/>
+    <w:p/>
+    <w:p>
+      <w:pPr>
+        <w:sectPr>
+          <w:headerReference w:type="first" r:id="rId43"/>
+          <w:pgSz w:w="11906" w:h="16838"/>
+          <w:pgMar w:top="720" w:right="720" w:bottom="720" w:left="720" w:header="708" w:footer="708" w:gutter="0"/>
+          <w:cols w:space="708"/>
+          <w:titlePg/>
+          <w:docGrid w:linePitch="360"/>
+        </w:sectPr>
+      </w:pPr>
+    </w:p>
+    <w:p/>
+    <w:p>
+      <w:pPr>
+        <w:pStyle w:val="PargrafodaLista"/>
+        <w:numPr>
+          <w:ilvl w:val="0"/>
+          <w:numId w:val="13"/>
+        </w:numPr>
+      </w:pPr>
+      <w:r>
+        <w:t>Default: O bloco default é executado quando nenhum dos valores especificados nos case corresponde à expressão do switch;</w:t>
+      </w:r>
+    </w:p>
+    <w:p>
+      <w:pPr>
+        <w:pStyle w:val="PargrafodaLista"/>
+        <w:numPr>
+          <w:ilvl w:val="0"/>
+          <w:numId w:val="13"/>
+        </w:numPr>
+      </w:pPr>
+      <w:r>
+        <w:t>Opcional: O uso do default é opcional, mas recomendado para capturar todos os casos não previstos;</w:t>
+      </w:r>
+    </w:p>
+    <w:p>
+      <w:pPr>
+        <w:pStyle w:val="PargrafodaLista"/>
+        <w:numPr>
+          <w:ilvl w:val="0"/>
+          <w:numId w:val="13"/>
+        </w:numPr>
+      </w:pPr>
+      <w:r>
+        <w:t>Posição: Normalmente é colocado no final do Switch, mas pode aparecer em qualquer lugar dentro do bloco;</w:t>
+      </w:r>
+    </w:p>
+    <w:p>
+      <w:pPr>
+        <w:pStyle w:val="PargrafodaLista"/>
+        <w:numPr>
+          <w:ilvl w:val="0"/>
+          <w:numId w:val="13"/>
+        </w:numPr>
+      </w:pPr>
+      <w:r>
+        <w:t>Sem break necessário: Como default geralmente é o último bloco, não é necessário usar break, mas pode ser incluído se o default não for o último;</w:t>
+      </w:r>
+    </w:p>
+    <w:p>
+      <w:pPr>
+        <w:pStyle w:val="PargrafodaLista"/>
+        <w:numPr>
+          <w:ilvl w:val="0"/>
+          <w:numId w:val="13"/>
+        </w:numPr>
+      </w:pPr>
+      <w:r>
+        <w:t>Fornece um</w:t>
       </w:r>
     </w:p>
     <w:sectPr>
-      <w:headerReference w:type="first" r:id="rId27"/>
+      <w:headerReference w:type="first" r:id="rId44"/>
       <w:pgSz w:w="11906" w:h="16838"/>
       <w:pgMar w:top="720" w:right="720" w:bottom="720" w:left="720" w:header="708" w:footer="708" w:gutter="0"/>
       <w:cols w:space="708"/>
@@ -2158,6 +3317,166 @@
 </w:hdr>
 </file>
 
+<file path=word/header4.xml><?xml version="1.0" encoding="utf-8"?>
+<w:hdr xmlns:wpc="http://schemas.microsoft.com/office/word/2010/wordprocessingCanvas" xmlns:cx="http://schemas.microsoft.com/office/drawing/2014/chartex" xmlns:cx1="http://schemas.microsoft.com/office/drawing/2015/9/8/chartex" xmlns:cx2="http://schemas.microsoft.com/office/drawing/2015/10/21/chartex" xmlns:cx3="http://schemas.microsoft.com/office/drawing/2016/5/9/chartex" xmlns:cx4="http://schemas.microsoft.com/office/drawing/2016/5/10/chartex" xmlns:cx5="http://schemas.microsoft.com/office/drawing/2016/5/11/chartex" xmlns:cx6="http://schemas.microsoft.com/office/drawing/2016/5/12/chartex" xmlns:cx7="http://schemas.microsoft.com/office/drawing/2016/5/13/chartex" xmlns:cx8="http://schemas.microsoft.com/office/drawing/2016/5/14/chartex" xmlns:mc="http://schemas.openxmlformats.org/markup-compatibility/2006" xmlns:aink="http://schemas.microsoft.com/office/drawing/2016/ink" xmlns:am3d="http://schemas.microsoft.com/office/drawing/2017/model3d" xmlns:o="urn:schemas-microsoft-com:office:office" xmlns:oel="http://schemas.microsoft.com/office/2019/extlst" xmlns:r="http://schemas.openxmlformats.org/officeDocument/2006/relationships" xmlns:m="http://schemas.openxmlformats.org/officeDocument/2006/math" xmlns:v="urn:schemas-microsoft-com:vml" xmlns:wp14="http://schemas.microsoft.com/office/word/2010/wordprocessingDrawing" xmlns:wp="http://schemas.openxmlformats.org/drawingml/2006/wordprocessingDrawing" xmlns:w10="urn:schemas-microsoft-com:office:word" xmlns:w="http://schemas.openxmlformats.org/wordprocessingml/2006/main" xmlns:w14="http://schemas.microsoft.com/office/word/2010/wordml" xmlns:w15="http://schemas.microsoft.com/office/word/2012/wordml" xmlns:w16cex="http://schemas.microsoft.com/office/word/2018/wordml/cex" xmlns:w16cid="http://schemas.microsoft.com/office/word/2016/wordml/cid" xmlns:w16="http://schemas.microsoft.com/office/word/2018/wordml" xmlns:w16du="http://schemas.microsoft.com/office/word/2023/wordml/word16du" xmlns:w16sdtdh="http://schemas.microsoft.com/office/word/2020/wordml/sdtdatahash" xmlns:w16sdtfl="http://schemas.microsoft.com/office/word/2024/wordml/sdtformatlock" xmlns:w16se="http://schemas.microsoft.com/office/word/2015/wordml/symex" xmlns:wpg="http://schemas.microsoft.com/office/word/2010/wordprocessingGroup" xmlns:wpi="http://schemas.microsoft.com/office/word/2010/wordprocessingInk" xmlns:wne="http://schemas.microsoft.com/office/word/2006/wordml" xmlns:wps="http://schemas.microsoft.com/office/word/2010/wordprocessingShape" mc:Ignorable="w14 w15 w16se w16cid w16 w16cex w16sdtdh w16sdtfl w16du wp14">
+  <w:p>
+    <w:pPr>
+      <w:pStyle w:val="Cabealho"/>
+      <w:jc w:val="center"/>
+      <w:rPr>
+        <w:sz w:val="72"/>
+        <w:szCs w:val="72"/>
+      </w:rPr>
+    </w:pPr>
+    <w:r>
+      <w:rPr>
+        <w:sz w:val="72"/>
+        <w:szCs w:val="72"/>
+      </w:rPr>
+      <w:t>Operadores Lógicos</w:t>
+    </w:r>
+  </w:p>
+  <w:p>
+    <w:pPr>
+      <w:pStyle w:val="Cabealho"/>
+      <w:jc w:val="center"/>
+      <w:rPr>
+        <w:sz w:val="72"/>
+        <w:szCs w:val="72"/>
+      </w:rPr>
+    </w:pPr>
+  </w:p>
+</w:hdr>
+</file>
+
+<file path=word/header5.xml><?xml version="1.0" encoding="utf-8"?>
+<w:hdr xmlns:wpc="http://schemas.microsoft.com/office/word/2010/wordprocessingCanvas" xmlns:cx="http://schemas.microsoft.com/office/drawing/2014/chartex" xmlns:cx1="http://schemas.microsoft.com/office/drawing/2015/9/8/chartex" xmlns:cx2="http://schemas.microsoft.com/office/drawing/2015/10/21/chartex" xmlns:cx3="http://schemas.microsoft.com/office/drawing/2016/5/9/chartex" xmlns:cx4="http://schemas.microsoft.com/office/drawing/2016/5/10/chartex" xmlns:cx5="http://schemas.microsoft.com/office/drawing/2016/5/11/chartex" xmlns:cx6="http://schemas.microsoft.com/office/drawing/2016/5/12/chartex" xmlns:cx7="http://schemas.microsoft.com/office/drawing/2016/5/13/chartex" xmlns:cx8="http://schemas.microsoft.com/office/drawing/2016/5/14/chartex" xmlns:mc="http://schemas.openxmlformats.org/markup-compatibility/2006" xmlns:aink="http://schemas.microsoft.com/office/drawing/2016/ink" xmlns:am3d="http://schemas.microsoft.com/office/drawing/2017/model3d" xmlns:o="urn:schemas-microsoft-com:office:office" xmlns:oel="http://schemas.microsoft.com/office/2019/extlst" xmlns:r="http://schemas.openxmlformats.org/officeDocument/2006/relationships" xmlns:m="http://schemas.openxmlformats.org/officeDocument/2006/math" xmlns:v="urn:schemas-microsoft-com:vml" xmlns:wp14="http://schemas.microsoft.com/office/word/2010/wordprocessingDrawing" xmlns:wp="http://schemas.openxmlformats.org/drawingml/2006/wordprocessingDrawing" xmlns:w10="urn:schemas-microsoft-com:office:word" xmlns:w="http://schemas.openxmlformats.org/wordprocessingml/2006/main" xmlns:w14="http://schemas.microsoft.com/office/word/2010/wordml" xmlns:w15="http://schemas.microsoft.com/office/word/2012/wordml" xmlns:w16cex="http://schemas.microsoft.com/office/word/2018/wordml/cex" xmlns:w16cid="http://schemas.microsoft.com/office/word/2016/wordml/cid" xmlns:w16="http://schemas.microsoft.com/office/word/2018/wordml" xmlns:w16du="http://schemas.microsoft.com/office/word/2023/wordml/word16du" xmlns:w16sdtdh="http://schemas.microsoft.com/office/word/2020/wordml/sdtdatahash" xmlns:w16sdtfl="http://schemas.microsoft.com/office/word/2024/wordml/sdtformatlock" xmlns:w16se="http://schemas.microsoft.com/office/word/2015/wordml/symex" xmlns:wpg="http://schemas.microsoft.com/office/word/2010/wordprocessingGroup" xmlns:wpi="http://schemas.microsoft.com/office/word/2010/wordprocessingInk" xmlns:wne="http://schemas.microsoft.com/office/word/2006/wordml" xmlns:wps="http://schemas.microsoft.com/office/word/2010/wordprocessingShape" mc:Ignorable="w14 w15 w16se w16cid w16 w16cex w16sdtdh w16sdtfl w16du wp14">
+  <w:p>
+    <w:pPr>
+      <w:pStyle w:val="Cabealho"/>
+      <w:jc w:val="center"/>
+      <w:rPr>
+        <w:sz w:val="72"/>
+        <w:szCs w:val="72"/>
+      </w:rPr>
+    </w:pPr>
+    <w:r>
+      <w:rPr>
+        <w:sz w:val="72"/>
+        <w:szCs w:val="72"/>
+      </w:rPr>
+      <w:t>Tabela Verdade</w:t>
+    </w:r>
+  </w:p>
+  <w:p>
+    <w:pPr>
+      <w:pStyle w:val="Cabealho"/>
+      <w:jc w:val="center"/>
+      <w:rPr>
+        <w:sz w:val="72"/>
+        <w:szCs w:val="72"/>
+      </w:rPr>
+    </w:pPr>
+  </w:p>
+</w:hdr>
+</file>
+
+<file path=word/header6.xml><?xml version="1.0" encoding="utf-8"?>
+<w:hdr xmlns:wpc="http://schemas.microsoft.com/office/word/2010/wordprocessingCanvas" xmlns:cx="http://schemas.microsoft.com/office/drawing/2014/chartex" xmlns:cx1="http://schemas.microsoft.com/office/drawing/2015/9/8/chartex" xmlns:cx2="http://schemas.microsoft.com/office/drawing/2015/10/21/chartex" xmlns:cx3="http://schemas.microsoft.com/office/drawing/2016/5/9/chartex" xmlns:cx4="http://schemas.microsoft.com/office/drawing/2016/5/10/chartex" xmlns:cx5="http://schemas.microsoft.com/office/drawing/2016/5/11/chartex" xmlns:cx6="http://schemas.microsoft.com/office/drawing/2016/5/12/chartex" xmlns:cx7="http://schemas.microsoft.com/office/drawing/2016/5/13/chartex" xmlns:cx8="http://schemas.microsoft.com/office/drawing/2016/5/14/chartex" xmlns:mc="http://schemas.openxmlformats.org/markup-compatibility/2006" xmlns:aink="http://schemas.microsoft.com/office/drawing/2016/ink" xmlns:am3d="http://schemas.microsoft.com/office/drawing/2017/model3d" xmlns:o="urn:schemas-microsoft-com:office:office" xmlns:oel="http://schemas.microsoft.com/office/2019/extlst" xmlns:r="http://schemas.openxmlformats.org/officeDocument/2006/relationships" xmlns:m="http://schemas.openxmlformats.org/officeDocument/2006/math" xmlns:v="urn:schemas-microsoft-com:vml" xmlns:wp14="http://schemas.microsoft.com/office/word/2010/wordprocessingDrawing" xmlns:wp="http://schemas.openxmlformats.org/drawingml/2006/wordprocessingDrawing" xmlns:w10="urn:schemas-microsoft-com:office:word" xmlns:w="http://schemas.openxmlformats.org/wordprocessingml/2006/main" xmlns:w14="http://schemas.microsoft.com/office/word/2010/wordml" xmlns:w15="http://schemas.microsoft.com/office/word/2012/wordml" xmlns:w16cex="http://schemas.microsoft.com/office/word/2018/wordml/cex" xmlns:w16cid="http://schemas.microsoft.com/office/word/2016/wordml/cid" xmlns:w16="http://schemas.microsoft.com/office/word/2018/wordml" xmlns:w16du="http://schemas.microsoft.com/office/word/2023/wordml/word16du" xmlns:w16sdtdh="http://schemas.microsoft.com/office/word/2020/wordml/sdtdatahash" xmlns:w16sdtfl="http://schemas.microsoft.com/office/word/2024/wordml/sdtformatlock" xmlns:w16se="http://schemas.microsoft.com/office/word/2015/wordml/symex" xmlns:wpg="http://schemas.microsoft.com/office/word/2010/wordprocessingGroup" xmlns:wpi="http://schemas.microsoft.com/office/word/2010/wordprocessingInk" xmlns:wne="http://schemas.microsoft.com/office/word/2006/wordml" xmlns:wps="http://schemas.microsoft.com/office/word/2010/wordprocessingShape" mc:Ignorable="w14 w15 w16se w16cid w16 w16cex w16sdtdh w16sdtfl w16du wp14">
+  <w:p>
+    <w:pPr>
+      <w:pStyle w:val="Cabealho"/>
+      <w:jc w:val="center"/>
+      <w:rPr>
+        <w:sz w:val="72"/>
+        <w:szCs w:val="72"/>
+      </w:rPr>
+    </w:pPr>
+    <w:r>
+      <w:rPr>
+        <w:sz w:val="72"/>
+        <w:szCs w:val="72"/>
+      </w:rPr>
+      <w:t>Trabalhando com o AND</w:t>
+    </w:r>
+  </w:p>
+  <w:p>
+    <w:pPr>
+      <w:pStyle w:val="Cabealho"/>
+      <w:jc w:val="center"/>
+      <w:rPr>
+        <w:sz w:val="72"/>
+        <w:szCs w:val="72"/>
+      </w:rPr>
+    </w:pPr>
+  </w:p>
+</w:hdr>
+</file>
+
+<file path=word/header7.xml><?xml version="1.0" encoding="utf-8"?>
+<w:hdr xmlns:wpc="http://schemas.microsoft.com/office/word/2010/wordprocessingCanvas" xmlns:cx="http://schemas.microsoft.com/office/drawing/2014/chartex" xmlns:cx1="http://schemas.microsoft.com/office/drawing/2015/9/8/chartex" xmlns:cx2="http://schemas.microsoft.com/office/drawing/2015/10/21/chartex" xmlns:cx3="http://schemas.microsoft.com/office/drawing/2016/5/9/chartex" xmlns:cx4="http://schemas.microsoft.com/office/drawing/2016/5/10/chartex" xmlns:cx5="http://schemas.microsoft.com/office/drawing/2016/5/11/chartex" xmlns:cx6="http://schemas.microsoft.com/office/drawing/2016/5/12/chartex" xmlns:cx7="http://schemas.microsoft.com/office/drawing/2016/5/13/chartex" xmlns:cx8="http://schemas.microsoft.com/office/drawing/2016/5/14/chartex" xmlns:mc="http://schemas.openxmlformats.org/markup-compatibility/2006" xmlns:aink="http://schemas.microsoft.com/office/drawing/2016/ink" xmlns:am3d="http://schemas.microsoft.com/office/drawing/2017/model3d" xmlns:o="urn:schemas-microsoft-com:office:office" xmlns:oel="http://schemas.microsoft.com/office/2019/extlst" xmlns:r="http://schemas.openxmlformats.org/officeDocument/2006/relationships" xmlns:m="http://schemas.openxmlformats.org/officeDocument/2006/math" xmlns:v="urn:schemas-microsoft-com:vml" xmlns:wp14="http://schemas.microsoft.com/office/word/2010/wordprocessingDrawing" xmlns:wp="http://schemas.openxmlformats.org/drawingml/2006/wordprocessingDrawing" xmlns:w10="urn:schemas-microsoft-com:office:word" xmlns:w="http://schemas.openxmlformats.org/wordprocessingml/2006/main" xmlns:w14="http://schemas.microsoft.com/office/word/2010/wordml" xmlns:w15="http://schemas.microsoft.com/office/word/2012/wordml" xmlns:w16cex="http://schemas.microsoft.com/office/word/2018/wordml/cex" xmlns:w16cid="http://schemas.microsoft.com/office/word/2016/wordml/cid" xmlns:w16="http://schemas.microsoft.com/office/word/2018/wordml" xmlns:w16du="http://schemas.microsoft.com/office/word/2023/wordml/word16du" xmlns:w16sdtdh="http://schemas.microsoft.com/office/word/2020/wordml/sdtdatahash" xmlns:w16sdtfl="http://schemas.microsoft.com/office/word/2024/wordml/sdtformatlock" xmlns:w16se="http://schemas.microsoft.com/office/word/2015/wordml/symex" xmlns:wpg="http://schemas.microsoft.com/office/word/2010/wordprocessingGroup" xmlns:wpi="http://schemas.microsoft.com/office/word/2010/wordprocessingInk" xmlns:wne="http://schemas.microsoft.com/office/word/2006/wordml" xmlns:wps="http://schemas.microsoft.com/office/word/2010/wordprocessingShape" mc:Ignorable="w14 w15 w16se w16cid w16 w16cex w16sdtdh w16sdtfl w16du wp14">
+  <w:p>
+    <w:pPr>
+      <w:pStyle w:val="Cabealho"/>
+      <w:jc w:val="center"/>
+      <w:rPr>
+        <w:sz w:val="72"/>
+        <w:szCs w:val="72"/>
+      </w:rPr>
+    </w:pPr>
+    <w:r>
+      <w:rPr>
+        <w:sz w:val="72"/>
+        <w:szCs w:val="72"/>
+      </w:rPr>
+      <w:t>Conhecendo o Switch</w:t>
+    </w:r>
+  </w:p>
+  <w:p>
+    <w:pPr>
+      <w:pStyle w:val="Cabealho"/>
+      <w:jc w:val="center"/>
+      <w:rPr>
+        <w:sz w:val="72"/>
+        <w:szCs w:val="72"/>
+      </w:rPr>
+    </w:pPr>
+  </w:p>
+</w:hdr>
+</file>
+
+<file path=word/header8.xml><?xml version="1.0" encoding="utf-8"?>
+<w:hdr xmlns:wpc="http://schemas.microsoft.com/office/word/2010/wordprocessingCanvas" xmlns:cx="http://schemas.microsoft.com/office/drawing/2014/chartex" xmlns:cx1="http://schemas.microsoft.com/office/drawing/2015/9/8/chartex" xmlns:cx2="http://schemas.microsoft.com/office/drawing/2015/10/21/chartex" xmlns:cx3="http://schemas.microsoft.com/office/drawing/2016/5/9/chartex" xmlns:cx4="http://schemas.microsoft.com/office/drawing/2016/5/10/chartex" xmlns:cx5="http://schemas.microsoft.com/office/drawing/2016/5/11/chartex" xmlns:cx6="http://schemas.microsoft.com/office/drawing/2016/5/12/chartex" xmlns:cx7="http://schemas.microsoft.com/office/drawing/2016/5/13/chartex" xmlns:cx8="http://schemas.microsoft.com/office/drawing/2016/5/14/chartex" xmlns:mc="http://schemas.openxmlformats.org/markup-compatibility/2006" xmlns:aink="http://schemas.microsoft.com/office/drawing/2016/ink" xmlns:am3d="http://schemas.microsoft.com/office/drawing/2017/model3d" xmlns:o="urn:schemas-microsoft-com:office:office" xmlns:oel="http://schemas.microsoft.com/office/2019/extlst" xmlns:r="http://schemas.openxmlformats.org/officeDocument/2006/relationships" xmlns:m="http://schemas.openxmlformats.org/officeDocument/2006/math" xmlns:v="urn:schemas-microsoft-com:vml" xmlns:wp14="http://schemas.microsoft.com/office/word/2010/wordprocessingDrawing" xmlns:wp="http://schemas.openxmlformats.org/drawingml/2006/wordprocessingDrawing" xmlns:w10="urn:schemas-microsoft-com:office:word" xmlns:w="http://schemas.openxmlformats.org/wordprocessingml/2006/main" xmlns:w14="http://schemas.microsoft.com/office/word/2010/wordml" xmlns:w15="http://schemas.microsoft.com/office/word/2012/wordml" xmlns:w16cex="http://schemas.microsoft.com/office/word/2018/wordml/cex" xmlns:w16cid="http://schemas.microsoft.com/office/word/2016/wordml/cid" xmlns:w16="http://schemas.microsoft.com/office/word/2018/wordml" xmlns:w16du="http://schemas.microsoft.com/office/word/2023/wordml/word16du" xmlns:w16sdtdh="http://schemas.microsoft.com/office/word/2020/wordml/sdtdatahash" xmlns:w16sdtfl="http://schemas.microsoft.com/office/word/2024/wordml/sdtformatlock" xmlns:w16se="http://schemas.microsoft.com/office/word/2015/wordml/symex" xmlns:wpg="http://schemas.microsoft.com/office/word/2010/wordprocessingGroup" xmlns:wpi="http://schemas.microsoft.com/office/word/2010/wordprocessingInk" xmlns:wne="http://schemas.microsoft.com/office/word/2006/wordml" xmlns:wps="http://schemas.microsoft.com/office/word/2010/wordprocessingShape" mc:Ignorable="w14 w15 w16se w16cid w16 w16cex w16sdtdh w16sdtfl w16du wp14">
+  <w:p>
+    <w:pPr>
+      <w:pStyle w:val="Cabealho"/>
+      <w:jc w:val="center"/>
+      <w:rPr>
+        <w:sz w:val="72"/>
+        <w:szCs w:val="72"/>
+      </w:rPr>
+    </w:pPr>
+    <w:r>
+      <w:rPr>
+        <w:sz w:val="72"/>
+        <w:szCs w:val="72"/>
+      </w:rPr>
+      <w:t>Implementando o Default</w:t>
+    </w:r>
+  </w:p>
+  <w:p>
+    <w:pPr>
+      <w:pStyle w:val="Cabealho"/>
+      <w:jc w:val="center"/>
+      <w:rPr>
+        <w:sz w:val="72"/>
+        <w:szCs w:val="72"/>
+      </w:rPr>
+    </w:pPr>
+  </w:p>
+</w:hdr>
+</file>
+
 <file path=word/numbering.xml><?xml version="1.0" encoding="utf-8"?>
 <w:numbering xmlns:wpc="http://schemas.microsoft.com/office/word/2010/wordprocessingCanvas" xmlns:cx="http://schemas.microsoft.com/office/drawing/2014/chartex" xmlns:cx1="http://schemas.microsoft.com/office/drawing/2015/9/8/chartex" xmlns:cx2="http://schemas.microsoft.com/office/drawing/2015/10/21/chartex" xmlns:cx3="http://schemas.microsoft.com/office/drawing/2016/5/9/chartex" xmlns:cx4="http://schemas.microsoft.com/office/drawing/2016/5/10/chartex" xmlns:cx5="http://schemas.microsoft.com/office/drawing/2016/5/11/chartex" xmlns:cx6="http://schemas.microsoft.com/office/drawing/2016/5/12/chartex" xmlns:cx7="http://schemas.microsoft.com/office/drawing/2016/5/13/chartex" xmlns:cx8="http://schemas.microsoft.com/office/drawing/2016/5/14/chartex" xmlns:mc="http://schemas.openxmlformats.org/markup-compatibility/2006" xmlns:aink="http://schemas.microsoft.com/office/drawing/2016/ink" xmlns:am3d="http://schemas.microsoft.com/office/drawing/2017/model3d" xmlns:o="urn:schemas-microsoft-com:office:office" xmlns:oel="http://schemas.microsoft.com/office/2019/extlst" xmlns:r="http://schemas.openxmlformats.org/officeDocument/2006/relationships" xmlns:m="http://schemas.openxmlformats.org/officeDocument/2006/math" xmlns:v="urn:schemas-microsoft-com:vml" xmlns:wp14="http://schemas.microsoft.com/office/word/2010/wordprocessingDrawing" xmlns:wp="http://schemas.openxmlformats.org/drawingml/2006/wordprocessingDrawing" xmlns:w10="urn:schemas-microsoft-com:office:word" xmlns:w="http://schemas.openxmlformats.org/wordprocessingml/2006/main" xmlns:w14="http://schemas.microsoft.com/office/word/2010/wordml" xmlns:w15="http://schemas.microsoft.com/office/word/2012/wordml" xmlns:w16cex="http://schemas.microsoft.com/office/word/2018/wordml/cex" xmlns:w16cid="http://schemas.microsoft.com/office/word/2016/wordml/cid" xmlns:w16="http://schemas.microsoft.com/office/word/2018/wordml" xmlns:w16du="http://schemas.microsoft.com/office/word/2023/wordml/word16du" xmlns:w16sdtdh="http://schemas.microsoft.com/office/word/2020/wordml/sdtdatahash" xmlns:w16sdtfl="http://schemas.microsoft.com/office/word/2024/wordml/sdtformatlock" xmlns:w16se="http://schemas.microsoft.com/office/word/2015/wordml/symex" xmlns:wpg="http://schemas.microsoft.com/office/word/2010/wordprocessingGroup" xmlns:wpi="http://schemas.microsoft.com/office/word/2010/wordprocessingInk" xmlns:wne="http://schemas.microsoft.com/office/word/2006/wordml" xmlns:wps="http://schemas.microsoft.com/office/word/2010/wordprocessingShape" mc:Ignorable="w14 w15 w16se w16cid w16 w16cex w16sdtdh w16sdtfl w16du wp14">
   <w:abstractNum w:abstractNumId="0" w15:restartNumberingAfterBreak="0">
@@ -2613,6 +3932,119 @@
     </w:lvl>
   </w:abstractNum>
   <w:abstractNum w:abstractNumId="4" w15:restartNumberingAfterBreak="0">
+    <w:nsid w:val="3EE920CE"/>
+    <w:multiLevelType w:val="hybridMultilevel"/>
+    <w:tmpl w:val="6EA2CA06"/>
+    <w:lvl w:ilvl="0" w:tplc="04160001">
+      <w:start w:val="1"/>
+      <w:numFmt w:val="bullet"/>
+      <w:lvlText w:val=""/>
+      <w:lvlJc w:val="left"/>
+      <w:pPr>
+        <w:ind w:left="720" w:hanging="360"/>
+      </w:pPr>
+      <w:rPr>
+        <w:rFonts w:ascii="Symbol" w:hAnsi="Symbol" w:hint="default"/>
+      </w:rPr>
+    </w:lvl>
+    <w:lvl w:ilvl="1" w:tplc="04160003" w:tentative="1">
+      <w:start w:val="1"/>
+      <w:numFmt w:val="bullet"/>
+      <w:lvlText w:val="o"/>
+      <w:lvlJc w:val="left"/>
+      <w:pPr>
+        <w:ind w:left="1440" w:hanging="360"/>
+      </w:pPr>
+      <w:rPr>
+        <w:rFonts w:ascii="Courier New" w:hAnsi="Courier New" w:cs="Courier New" w:hint="default"/>
+      </w:rPr>
+    </w:lvl>
+    <w:lvl w:ilvl="2" w:tplc="04160005" w:tentative="1">
+      <w:start w:val="1"/>
+      <w:numFmt w:val="bullet"/>
+      <w:lvlText w:val=""/>
+      <w:lvlJc w:val="left"/>
+      <w:pPr>
+        <w:ind w:left="2160" w:hanging="360"/>
+      </w:pPr>
+      <w:rPr>
+        <w:rFonts w:ascii="Wingdings" w:hAnsi="Wingdings" w:hint="default"/>
+      </w:rPr>
+    </w:lvl>
+    <w:lvl w:ilvl="3" w:tplc="04160001" w:tentative="1">
+      <w:start w:val="1"/>
+      <w:numFmt w:val="bullet"/>
+      <w:lvlText w:val=""/>
+      <w:lvlJc w:val="left"/>
+      <w:pPr>
+        <w:ind w:left="2880" w:hanging="360"/>
+      </w:pPr>
+      <w:rPr>
+        <w:rFonts w:ascii="Symbol" w:hAnsi="Symbol" w:hint="default"/>
+      </w:rPr>
+    </w:lvl>
+    <w:lvl w:ilvl="4" w:tplc="04160003" w:tentative="1">
+      <w:start w:val="1"/>
+      <w:numFmt w:val="bullet"/>
+      <w:lvlText w:val="o"/>
+      <w:lvlJc w:val="left"/>
+      <w:pPr>
+        <w:ind w:left="3600" w:hanging="360"/>
+      </w:pPr>
+      <w:rPr>
+        <w:rFonts w:ascii="Courier New" w:hAnsi="Courier New" w:cs="Courier New" w:hint="default"/>
+      </w:rPr>
+    </w:lvl>
+    <w:lvl w:ilvl="5" w:tplc="04160005" w:tentative="1">
+      <w:start w:val="1"/>
+      <w:numFmt w:val="bullet"/>
+      <w:lvlText w:val=""/>
+      <w:lvlJc w:val="left"/>
+      <w:pPr>
+        <w:ind w:left="4320" w:hanging="360"/>
+      </w:pPr>
+      <w:rPr>
+        <w:rFonts w:ascii="Wingdings" w:hAnsi="Wingdings" w:hint="default"/>
+      </w:rPr>
+    </w:lvl>
+    <w:lvl w:ilvl="6" w:tplc="04160001" w:tentative="1">
+      <w:start w:val="1"/>
+      <w:numFmt w:val="bullet"/>
+      <w:lvlText w:val=""/>
+      <w:lvlJc w:val="left"/>
+      <w:pPr>
+        <w:ind w:left="5040" w:hanging="360"/>
+      </w:pPr>
+      <w:rPr>
+        <w:rFonts w:ascii="Symbol" w:hAnsi="Symbol" w:hint="default"/>
+      </w:rPr>
+    </w:lvl>
+    <w:lvl w:ilvl="7" w:tplc="04160003" w:tentative="1">
+      <w:start w:val="1"/>
+      <w:numFmt w:val="bullet"/>
+      <w:lvlText w:val="o"/>
+      <w:lvlJc w:val="left"/>
+      <w:pPr>
+        <w:ind w:left="5760" w:hanging="360"/>
+      </w:pPr>
+      <w:rPr>
+        <w:rFonts w:ascii="Courier New" w:hAnsi="Courier New" w:cs="Courier New" w:hint="default"/>
+      </w:rPr>
+    </w:lvl>
+    <w:lvl w:ilvl="8" w:tplc="04160005" w:tentative="1">
+      <w:start w:val="1"/>
+      <w:numFmt w:val="bullet"/>
+      <w:lvlText w:val=""/>
+      <w:lvlJc w:val="left"/>
+      <w:pPr>
+        <w:ind w:left="6480" w:hanging="360"/>
+      </w:pPr>
+      <w:rPr>
+        <w:rFonts w:ascii="Wingdings" w:hAnsi="Wingdings" w:hint="default"/>
+      </w:rPr>
+    </w:lvl>
+  </w:abstractNum>
+  <w:abstractNum w:abstractNumId="5" w15:restartNumberingAfterBreak="0">
     <w:nsid w:val="43D5108D"/>
     <w:multiLevelType w:val="hybridMultilevel"/>
     <w:tmpl w:val="FF46D012"/>
@@ -2725,7 +4157,233 @@
       </w:rPr>
     </w:lvl>
   </w:abstractNum>
-  <w:abstractNum w:abstractNumId="5" w15:restartNumberingAfterBreak="0">
+  <w:abstractNum w:abstractNumId="6" w15:restartNumberingAfterBreak="0">
+    <w:nsid w:val="44D56139"/>
+    <w:multiLevelType w:val="hybridMultilevel"/>
+    <w:tmpl w:val="054216C4"/>
+    <w:lvl w:ilvl="0" w:tplc="04160001">
+      <w:start w:val="1"/>
+      <w:numFmt w:val="bullet"/>
+      <w:lvlText w:val=""/>
+      <w:lvlJc w:val="left"/>
+      <w:pPr>
+        <w:ind w:left="720" w:hanging="360"/>
+      </w:pPr>
+      <w:rPr>
+        <w:rFonts w:ascii="Symbol" w:hAnsi="Symbol" w:hint="default"/>
+      </w:rPr>
+    </w:lvl>
+    <w:lvl w:ilvl="1" w:tplc="04160003" w:tentative="1">
+      <w:start w:val="1"/>
+      <w:numFmt w:val="bullet"/>
+      <w:lvlText w:val="o"/>
+      <w:lvlJc w:val="left"/>
+      <w:pPr>
+        <w:ind w:left="1440" w:hanging="360"/>
+      </w:pPr>
+      <w:rPr>
+        <w:rFonts w:ascii="Courier New" w:hAnsi="Courier New" w:cs="Courier New" w:hint="default"/>
+      </w:rPr>
+    </w:lvl>
+    <w:lvl w:ilvl="2" w:tplc="04160005" w:tentative="1">
+      <w:start w:val="1"/>
+      <w:numFmt w:val="bullet"/>
+      <w:lvlText w:val=""/>
+      <w:lvlJc w:val="left"/>
+      <w:pPr>
+        <w:ind w:left="2160" w:hanging="360"/>
+      </w:pPr>
+      <w:rPr>
+        <w:rFonts w:ascii="Wingdings" w:hAnsi="Wingdings" w:hint="default"/>
+      </w:rPr>
+    </w:lvl>
+    <w:lvl w:ilvl="3" w:tplc="04160001" w:tentative="1">
+      <w:start w:val="1"/>
+      <w:numFmt w:val="bullet"/>
+      <w:lvlText w:val=""/>
+      <w:lvlJc w:val="left"/>
+      <w:pPr>
+        <w:ind w:left="2880" w:hanging="360"/>
+      </w:pPr>
+      <w:rPr>
+        <w:rFonts w:ascii="Symbol" w:hAnsi="Symbol" w:hint="default"/>
+      </w:rPr>
+    </w:lvl>
+    <w:lvl w:ilvl="4" w:tplc="04160003" w:tentative="1">
+      <w:start w:val="1"/>
+      <w:numFmt w:val="bullet"/>
+      <w:lvlText w:val="o"/>
+      <w:lvlJc w:val="left"/>
+      <w:pPr>
+        <w:ind w:left="3600" w:hanging="360"/>
+      </w:pPr>
+      <w:rPr>
+        <w:rFonts w:ascii="Courier New" w:hAnsi="Courier New" w:cs="Courier New" w:hint="default"/>
+      </w:rPr>
+    </w:lvl>
+    <w:lvl w:ilvl="5" w:tplc="04160005" w:tentative="1">
+      <w:start w:val="1"/>
+      <w:numFmt w:val="bullet"/>
+      <w:lvlText w:val=""/>
+      <w:lvlJc w:val="left"/>
+      <w:pPr>
+        <w:ind w:left="4320" w:hanging="360"/>
+      </w:pPr>
+      <w:rPr>
+        <w:rFonts w:ascii="Wingdings" w:hAnsi="Wingdings" w:hint="default"/>
+      </w:rPr>
+    </w:lvl>
+    <w:lvl w:ilvl="6" w:tplc="04160001" w:tentative="1">
+      <w:start w:val="1"/>
+      <w:numFmt w:val="bullet"/>
+      <w:lvlText w:val=""/>
+      <w:lvlJc w:val="left"/>
+      <w:pPr>
+        <w:ind w:left="5040" w:hanging="360"/>
+      </w:pPr>
+      <w:rPr>
+        <w:rFonts w:ascii="Symbol" w:hAnsi="Symbol" w:hint="default"/>
+      </w:rPr>
+    </w:lvl>
+    <w:lvl w:ilvl="7" w:tplc="04160003" w:tentative="1">
+      <w:start w:val="1"/>
+      <w:numFmt w:val="bullet"/>
+      <w:lvlText w:val="o"/>
+      <w:lvlJc w:val="left"/>
+      <w:pPr>
+        <w:ind w:left="5760" w:hanging="360"/>
+      </w:pPr>
+      <w:rPr>
+        <w:rFonts w:ascii="Courier New" w:hAnsi="Courier New" w:cs="Courier New" w:hint="default"/>
+      </w:rPr>
+    </w:lvl>
+    <w:lvl w:ilvl="8" w:tplc="04160005" w:tentative="1">
+      <w:start w:val="1"/>
+      <w:numFmt w:val="bullet"/>
+      <w:lvlText w:val=""/>
+      <w:lvlJc w:val="left"/>
+      <w:pPr>
+        <w:ind w:left="6480" w:hanging="360"/>
+      </w:pPr>
+      <w:rPr>
+        <w:rFonts w:ascii="Wingdings" w:hAnsi="Wingdings" w:hint="default"/>
+      </w:rPr>
+    </w:lvl>
+  </w:abstractNum>
+  <w:abstractNum w:abstractNumId="7" w15:restartNumberingAfterBreak="0">
+    <w:nsid w:val="6BEC18D3"/>
+    <w:multiLevelType w:val="hybridMultilevel"/>
+    <w:tmpl w:val="14D0B5B4"/>
+    <w:lvl w:ilvl="0" w:tplc="04160001">
+      <w:start w:val="1"/>
+      <w:numFmt w:val="bullet"/>
+      <w:lvlText w:val=""/>
+      <w:lvlJc w:val="left"/>
+      <w:pPr>
+        <w:ind w:left="720" w:hanging="360"/>
+      </w:pPr>
+      <w:rPr>
+        <w:rFonts w:ascii="Symbol" w:hAnsi="Symbol" w:hint="default"/>
+      </w:rPr>
+    </w:lvl>
+    <w:lvl w:ilvl="1" w:tplc="04160003" w:tentative="1">
+      <w:start w:val="1"/>
+      <w:numFmt w:val="bullet"/>
+      <w:lvlText w:val="o"/>
+      <w:lvlJc w:val="left"/>
+      <w:pPr>
+        <w:ind w:left="1440" w:hanging="360"/>
+      </w:pPr>
+      <w:rPr>
+        <w:rFonts w:ascii="Courier New" w:hAnsi="Courier New" w:cs="Courier New" w:hint="default"/>
+      </w:rPr>
+    </w:lvl>
+    <w:lvl w:ilvl="2" w:tplc="04160005" w:tentative="1">
+      <w:start w:val="1"/>
+      <w:numFmt w:val="bullet"/>
+      <w:lvlText w:val=""/>
+      <w:lvlJc w:val="left"/>
+      <w:pPr>
+        <w:ind w:left="2160" w:hanging="360"/>
+      </w:pPr>
+      <w:rPr>
+        <w:rFonts w:ascii="Wingdings" w:hAnsi="Wingdings" w:hint="default"/>
+      </w:rPr>
+    </w:lvl>
+    <w:lvl w:ilvl="3" w:tplc="04160001" w:tentative="1">
+      <w:start w:val="1"/>
+      <w:numFmt w:val="bullet"/>
+      <w:lvlText w:val=""/>
+      <w:lvlJc w:val="left"/>
+      <w:pPr>
+        <w:ind w:left="2880" w:hanging="360"/>
+      </w:pPr>
+      <w:rPr>
+        <w:rFonts w:ascii="Symbol" w:hAnsi="Symbol" w:hint="default"/>
+      </w:rPr>
+    </w:lvl>
+    <w:lvl w:ilvl="4" w:tplc="04160003" w:tentative="1">
+      <w:start w:val="1"/>
+      <w:numFmt w:val="bullet"/>
+      <w:lvlText w:val="o"/>
+      <w:lvlJc w:val="left"/>
+      <w:pPr>
+        <w:ind w:left="3600" w:hanging="360"/>
+      </w:pPr>
+      <w:rPr>
+        <w:rFonts w:ascii="Courier New" w:hAnsi="Courier New" w:cs="Courier New" w:hint="default"/>
+      </w:rPr>
+    </w:lvl>
+    <w:lvl w:ilvl="5" w:tplc="04160005" w:tentative="1">
+      <w:start w:val="1"/>
+      <w:numFmt w:val="bullet"/>
+      <w:lvlText w:val=""/>
+      <w:lvlJc w:val="left"/>
+      <w:pPr>
+        <w:ind w:left="4320" w:hanging="360"/>
+      </w:pPr>
+      <w:rPr>
+        <w:rFonts w:ascii="Wingdings" w:hAnsi="Wingdings" w:hint="default"/>
+      </w:rPr>
+    </w:lvl>
+    <w:lvl w:ilvl="6" w:tplc="04160001" w:tentative="1">
+      <w:start w:val="1"/>
+      <w:numFmt w:val="bullet"/>
+      <w:lvlText w:val=""/>
+      <w:lvlJc w:val="left"/>
+      <w:pPr>
+        <w:ind w:left="5040" w:hanging="360"/>
+      </w:pPr>
+      <w:rPr>
+        <w:rFonts w:ascii="Symbol" w:hAnsi="Symbol" w:hint="default"/>
+      </w:rPr>
+    </w:lvl>
+    <w:lvl w:ilvl="7" w:tplc="04160003" w:tentative="1">
+      <w:start w:val="1"/>
+      <w:numFmt w:val="bullet"/>
+      <w:lvlText w:val="o"/>
+      <w:lvlJc w:val="left"/>
+      <w:pPr>
+        <w:ind w:left="5760" w:hanging="360"/>
+      </w:pPr>
+      <w:rPr>
+        <w:rFonts w:ascii="Courier New" w:hAnsi="Courier New" w:cs="Courier New" w:hint="default"/>
+      </w:rPr>
+    </w:lvl>
+    <w:lvl w:ilvl="8" w:tplc="04160005" w:tentative="1">
+      <w:start w:val="1"/>
+      <w:numFmt w:val="bullet"/>
+      <w:lvlText w:val=""/>
+      <w:lvlJc w:val="left"/>
+      <w:pPr>
+        <w:ind w:left="6480" w:hanging="360"/>
+      </w:pPr>
+      <w:rPr>
+        <w:rFonts w:ascii="Wingdings" w:hAnsi="Wingdings" w:hint="default"/>
+      </w:rPr>
+    </w:lvl>
+  </w:abstractNum>
+  <w:abstractNum w:abstractNumId="8" w15:restartNumberingAfterBreak="0">
     <w:nsid w:val="6F9318B2"/>
     <w:multiLevelType w:val="hybridMultilevel"/>
     <w:tmpl w:val="3DAEC18E"/>
@@ -2811,7 +4469,7 @@
       </w:pPr>
     </w:lvl>
   </w:abstractNum>
-  <w:abstractNum w:abstractNumId="6" w15:restartNumberingAfterBreak="0">
+  <w:abstractNum w:abstractNumId="9" w15:restartNumberingAfterBreak="0">
     <w:nsid w:val="748D03EA"/>
     <w:multiLevelType w:val="hybridMultilevel"/>
     <w:tmpl w:val="8E164DFE"/>
@@ -2924,7 +4582,120 @@
       </w:rPr>
     </w:lvl>
   </w:abstractNum>
-  <w:abstractNum w:abstractNumId="7" w15:restartNumberingAfterBreak="0">
+  <w:abstractNum w:abstractNumId="10" w15:restartNumberingAfterBreak="0">
+    <w:nsid w:val="76BC53D6"/>
+    <w:multiLevelType w:val="hybridMultilevel"/>
+    <w:tmpl w:val="39F6EF94"/>
+    <w:lvl w:ilvl="0" w:tplc="04160001">
+      <w:start w:val="1"/>
+      <w:numFmt w:val="bullet"/>
+      <w:lvlText w:val=""/>
+      <w:lvlJc w:val="left"/>
+      <w:pPr>
+        <w:ind w:left="720" w:hanging="360"/>
+      </w:pPr>
+      <w:rPr>
+        <w:rFonts w:ascii="Symbol" w:hAnsi="Symbol" w:hint="default"/>
+      </w:rPr>
+    </w:lvl>
+    <w:lvl w:ilvl="1" w:tplc="04160003" w:tentative="1">
+      <w:start w:val="1"/>
+      <w:numFmt w:val="bullet"/>
+      <w:lvlText w:val="o"/>
+      <w:lvlJc w:val="left"/>
+      <w:pPr>
+        <w:ind w:left="1440" w:hanging="360"/>
+      </w:pPr>
+      <w:rPr>
+        <w:rFonts w:ascii="Courier New" w:hAnsi="Courier New" w:cs="Courier New" w:hint="default"/>
+      </w:rPr>
+    </w:lvl>
+    <w:lvl w:ilvl="2" w:tplc="04160005" w:tentative="1">
+      <w:start w:val="1"/>
+      <w:numFmt w:val="bullet"/>
+      <w:lvlText w:val=""/>
+      <w:lvlJc w:val="left"/>
+      <w:pPr>
+        <w:ind w:left="2160" w:hanging="360"/>
+      </w:pPr>
+      <w:rPr>
+        <w:rFonts w:ascii="Wingdings" w:hAnsi="Wingdings" w:hint="default"/>
+      </w:rPr>
+    </w:lvl>
+    <w:lvl w:ilvl="3" w:tplc="04160001" w:tentative="1">
+      <w:start w:val="1"/>
+      <w:numFmt w:val="bullet"/>
+      <w:lvlText w:val=""/>
+      <w:lvlJc w:val="left"/>
+      <w:pPr>
+        <w:ind w:left="2880" w:hanging="360"/>
+      </w:pPr>
+      <w:rPr>
+        <w:rFonts w:ascii="Symbol" w:hAnsi="Symbol" w:hint="default"/>
+      </w:rPr>
+    </w:lvl>
+    <w:lvl w:ilvl="4" w:tplc="04160003" w:tentative="1">
+      <w:start w:val="1"/>
+      <w:numFmt w:val="bullet"/>
+      <w:lvlText w:val="o"/>
+      <w:lvlJc w:val="left"/>
+      <w:pPr>
+        <w:ind w:left="3600" w:hanging="360"/>
+      </w:pPr>
+      <w:rPr>
+        <w:rFonts w:ascii="Courier New" w:hAnsi="Courier New" w:cs="Courier New" w:hint="default"/>
+      </w:rPr>
+    </w:lvl>
+    <w:lvl w:ilvl="5" w:tplc="04160005" w:tentative="1">
+      <w:start w:val="1"/>
+      <w:numFmt w:val="bullet"/>
+      <w:lvlText w:val=""/>
+      <w:lvlJc w:val="left"/>
+      <w:pPr>
+        <w:ind w:left="4320" w:hanging="360"/>
+      </w:pPr>
+      <w:rPr>
+        <w:rFonts w:ascii="Wingdings" w:hAnsi="Wingdings" w:hint="default"/>
+      </w:rPr>
+    </w:lvl>
+    <w:lvl w:ilvl="6" w:tplc="04160001" w:tentative="1">
+      <w:start w:val="1"/>
+      <w:numFmt w:val="bullet"/>
+      <w:lvlText w:val=""/>
+      <w:lvlJc w:val="left"/>
+      <w:pPr>
+        <w:ind w:left="5040" w:hanging="360"/>
+      </w:pPr>
+      <w:rPr>
+        <w:rFonts w:ascii="Symbol" w:hAnsi="Symbol" w:hint="default"/>
+      </w:rPr>
+    </w:lvl>
+    <w:lvl w:ilvl="7" w:tplc="04160003" w:tentative="1">
+      <w:start w:val="1"/>
+      <w:numFmt w:val="bullet"/>
+      <w:lvlText w:val="o"/>
+      <w:lvlJc w:val="left"/>
+      <w:pPr>
+        <w:ind w:left="5760" w:hanging="360"/>
+      </w:pPr>
+      <w:rPr>
+        <w:rFonts w:ascii="Courier New" w:hAnsi="Courier New" w:cs="Courier New" w:hint="default"/>
+      </w:rPr>
+    </w:lvl>
+    <w:lvl w:ilvl="8" w:tplc="04160005" w:tentative="1">
+      <w:start w:val="1"/>
+      <w:numFmt w:val="bullet"/>
+      <w:lvlText w:val=""/>
+      <w:lvlJc w:val="left"/>
+      <w:pPr>
+        <w:ind w:left="6480" w:hanging="360"/>
+      </w:pPr>
+      <w:rPr>
+        <w:rFonts w:ascii="Wingdings" w:hAnsi="Wingdings" w:hint="default"/>
+      </w:rPr>
+    </w:lvl>
+  </w:abstractNum>
+  <w:abstractNum w:abstractNumId="11" w15:restartNumberingAfterBreak="0">
     <w:nsid w:val="7706630B"/>
     <w:multiLevelType w:val="hybridMultilevel"/>
     <w:tmpl w:val="AC20DF64"/>
@@ -3037,20 +4808,133 @@
       </w:rPr>
     </w:lvl>
   </w:abstractNum>
+  <w:abstractNum w:abstractNumId="12" w15:restartNumberingAfterBreak="0">
+    <w:nsid w:val="792851DA"/>
+    <w:multiLevelType w:val="hybridMultilevel"/>
+    <w:tmpl w:val="CB5C2FF6"/>
+    <w:lvl w:ilvl="0" w:tplc="04160001">
+      <w:start w:val="1"/>
+      <w:numFmt w:val="bullet"/>
+      <w:lvlText w:val=""/>
+      <w:lvlJc w:val="left"/>
+      <w:pPr>
+        <w:ind w:left="720" w:hanging="360"/>
+      </w:pPr>
+      <w:rPr>
+        <w:rFonts w:ascii="Symbol" w:hAnsi="Symbol" w:hint="default"/>
+      </w:rPr>
+    </w:lvl>
+    <w:lvl w:ilvl="1" w:tplc="04160003" w:tentative="1">
+      <w:start w:val="1"/>
+      <w:numFmt w:val="bullet"/>
+      <w:lvlText w:val="o"/>
+      <w:lvlJc w:val="left"/>
+      <w:pPr>
+        <w:ind w:left="1440" w:hanging="360"/>
+      </w:pPr>
+      <w:rPr>
+        <w:rFonts w:ascii="Courier New" w:hAnsi="Courier New" w:cs="Courier New" w:hint="default"/>
+      </w:rPr>
+    </w:lvl>
+    <w:lvl w:ilvl="2" w:tplc="04160005" w:tentative="1">
+      <w:start w:val="1"/>
+      <w:numFmt w:val="bullet"/>
+      <w:lvlText w:val=""/>
+      <w:lvlJc w:val="left"/>
+      <w:pPr>
+        <w:ind w:left="2160" w:hanging="360"/>
+      </w:pPr>
+      <w:rPr>
+        <w:rFonts w:ascii="Wingdings" w:hAnsi="Wingdings" w:hint="default"/>
+      </w:rPr>
+    </w:lvl>
+    <w:lvl w:ilvl="3" w:tplc="04160001" w:tentative="1">
+      <w:start w:val="1"/>
+      <w:numFmt w:val="bullet"/>
+      <w:lvlText w:val=""/>
+      <w:lvlJc w:val="left"/>
+      <w:pPr>
+        <w:ind w:left="2880" w:hanging="360"/>
+      </w:pPr>
+      <w:rPr>
+        <w:rFonts w:ascii="Symbol" w:hAnsi="Symbol" w:hint="default"/>
+      </w:rPr>
+    </w:lvl>
+    <w:lvl w:ilvl="4" w:tplc="04160003" w:tentative="1">
+      <w:start w:val="1"/>
+      <w:numFmt w:val="bullet"/>
+      <w:lvlText w:val="o"/>
+      <w:lvlJc w:val="left"/>
+      <w:pPr>
+        <w:ind w:left="3600" w:hanging="360"/>
+      </w:pPr>
+      <w:rPr>
+        <w:rFonts w:ascii="Courier New" w:hAnsi="Courier New" w:cs="Courier New" w:hint="default"/>
+      </w:rPr>
+    </w:lvl>
+    <w:lvl w:ilvl="5" w:tplc="04160005" w:tentative="1">
+      <w:start w:val="1"/>
+      <w:numFmt w:val="bullet"/>
+      <w:lvlText w:val=""/>
+      <w:lvlJc w:val="left"/>
+      <w:pPr>
+        <w:ind w:left="4320" w:hanging="360"/>
+      </w:pPr>
+      <w:rPr>
+        <w:rFonts w:ascii="Wingdings" w:hAnsi="Wingdings" w:hint="default"/>
+      </w:rPr>
+    </w:lvl>
+    <w:lvl w:ilvl="6" w:tplc="04160001" w:tentative="1">
+      <w:start w:val="1"/>
+      <w:numFmt w:val="bullet"/>
+      <w:lvlText w:val=""/>
+      <w:lvlJc w:val="left"/>
+      <w:pPr>
+        <w:ind w:left="5040" w:hanging="360"/>
+      </w:pPr>
+      <w:rPr>
+        <w:rFonts w:ascii="Symbol" w:hAnsi="Symbol" w:hint="default"/>
+      </w:rPr>
+    </w:lvl>
+    <w:lvl w:ilvl="7" w:tplc="04160003" w:tentative="1">
+      <w:start w:val="1"/>
+      <w:numFmt w:val="bullet"/>
+      <w:lvlText w:val="o"/>
+      <w:lvlJc w:val="left"/>
+      <w:pPr>
+        <w:ind w:left="5760" w:hanging="360"/>
+      </w:pPr>
+      <w:rPr>
+        <w:rFonts w:ascii="Courier New" w:hAnsi="Courier New" w:cs="Courier New" w:hint="default"/>
+      </w:rPr>
+    </w:lvl>
+    <w:lvl w:ilvl="8" w:tplc="04160005" w:tentative="1">
+      <w:start w:val="1"/>
+      <w:numFmt w:val="bullet"/>
+      <w:lvlText w:val=""/>
+      <w:lvlJc w:val="left"/>
+      <w:pPr>
+        <w:ind w:left="6480" w:hanging="360"/>
+      </w:pPr>
+      <w:rPr>
+        <w:rFonts w:ascii="Wingdings" w:hAnsi="Wingdings" w:hint="default"/>
+      </w:rPr>
+    </w:lvl>
+  </w:abstractNum>
   <w:num w:numId="1" w16cid:durableId="492113446">
-    <w:abstractNumId w:val="5"/>
+    <w:abstractNumId w:val="8"/>
   </w:num>
   <w:num w:numId="2" w16cid:durableId="1689212421">
     <w:abstractNumId w:val="2"/>
   </w:num>
   <w:num w:numId="3" w16cid:durableId="1471051780">
-    <w:abstractNumId w:val="7"/>
+    <w:abstractNumId w:val="11"/>
   </w:num>
   <w:num w:numId="4" w16cid:durableId="1150824944">
-    <w:abstractNumId w:val="6"/>
+    <w:abstractNumId w:val="9"/>
   </w:num>
   <w:num w:numId="5" w16cid:durableId="1905994229">
-    <w:abstractNumId w:val="4"/>
+    <w:abstractNumId w:val="5"/>
   </w:num>
   <w:num w:numId="6" w16cid:durableId="1828862196">
     <w:abstractNumId w:val="0"/>
@@ -3060,6 +4944,21 @@
   </w:num>
   <w:num w:numId="8" w16cid:durableId="1392272234">
     <w:abstractNumId w:val="1"/>
+  </w:num>
+  <w:num w:numId="9" w16cid:durableId="826164868">
+    <w:abstractNumId w:val="7"/>
+  </w:num>
+  <w:num w:numId="10" w16cid:durableId="1320883480">
+    <w:abstractNumId w:val="12"/>
+  </w:num>
+  <w:num w:numId="11" w16cid:durableId="1232472247">
+    <w:abstractNumId w:val="10"/>
+  </w:num>
+  <w:num w:numId="12" w16cid:durableId="796871783">
+    <w:abstractNumId w:val="6"/>
+  </w:num>
+  <w:num w:numId="13" w16cid:durableId="2097356366">
+    <w:abstractNumId w:val="4"/>
   </w:num>
 </w:numbering>
 </file>
@@ -4344,6 +6243,23 @@
 </file>
 
 <file path=customXml/item1.xml><?xml version="1.0" encoding="utf-8"?>
+<p:properties xmlns:p="http://schemas.microsoft.com/office/2006/metadata/properties" xmlns:xsi="http://www.w3.org/2001/XMLSchema-instance" xmlns:pc="http://schemas.microsoft.com/office/infopath/2007/PartnerControls">
+  <documentManagement>
+    <_activity xmlns="dda5459b-b128-4d6c-96fd-e73dab5fc3b6" xsi:nil="true"/>
+  </documentManagement>
+</p:properties>
+</file>
+
+<file path=customXml/item2.xml><?xml version="1.0" encoding="utf-8"?>
+<?mso-contentType ?>
+<FormTemplates xmlns="http://schemas.microsoft.com/sharepoint/v3/contenttype/forms">
+  <Display>DocumentLibraryForm</Display>
+  <Edit>DocumentLibraryForm</Edit>
+  <New>DocumentLibraryForm</New>
+</FormTemplates>
+</file>
+
+<file path=customXml/item3.xml><?xml version="1.0" encoding="utf-8"?>
 <ct:contentTypeSchema xmlns:ct="http://schemas.microsoft.com/office/2006/metadata/contentType" xmlns:ma="http://schemas.microsoft.com/office/2006/metadata/properties/metaAttributes" ct:_="" ma:_="" ma:contentTypeName="Documento" ma:contentTypeID="0x010100ADC3D5991C843546B0621129CAE7C4CA" ma:contentTypeVersion="11" ma:contentTypeDescription="Crie um novo documento." ma:contentTypeScope="" ma:versionID="d7cbb955b6e31f02793f2ddb5c19954e">
   <xsd:schema xmlns:xsd="http://www.w3.org/2001/XMLSchema" xmlns:xs="http://www.w3.org/2001/XMLSchema" xmlns:p="http://schemas.microsoft.com/office/2006/metadata/properties" xmlns:ns3="dda5459b-b128-4d6c-96fd-e73dab5fc3b6" targetNamespace="http://schemas.microsoft.com/office/2006/metadata/properties" ma:root="true" ma:fieldsID="a1689bfcae92e922ad0b0c2c5c007789" ns3:_="">
     <xsd:import namespace="dda5459b-b128-4d6c-96fd-e73dab5fc3b6"/>
@@ -4531,24 +6447,25 @@
 </ct:contentTypeSchema>
 </file>
 
-<file path=customXml/item2.xml><?xml version="1.0" encoding="utf-8"?>
-<?mso-contentType ?>
-<FormTemplates xmlns="http://schemas.microsoft.com/sharepoint/v3/contenttype/forms">
-  <Display>DocumentLibraryForm</Display>
-  <Edit>DocumentLibraryForm</Edit>
-  <New>DocumentLibraryForm</New>
-</FormTemplates>
+<file path=customXml/itemProps1.xml><?xml version="1.0" encoding="utf-8"?>
+<ds:datastoreItem xmlns:ds="http://schemas.openxmlformats.org/officeDocument/2006/customXml" ds:itemID="{B9E8AC67-ADF4-4F91-9928-FFC5A0CD77DE}">
+  <ds:schemaRefs>
+    <ds:schemaRef ds:uri="http://schemas.microsoft.com/office/2006/metadata/properties"/>
+    <ds:schemaRef ds:uri="http://schemas.microsoft.com/office/infopath/2007/PartnerControls"/>
+    <ds:schemaRef ds:uri="dda5459b-b128-4d6c-96fd-e73dab5fc3b6"/>
+  </ds:schemaRefs>
+</ds:datastoreItem>
 </file>
 
-<file path=customXml/item3.xml><?xml version="1.0" encoding="utf-8"?>
-<p:properties xmlns:p="http://schemas.microsoft.com/office/2006/metadata/properties" xmlns:xsi="http://www.w3.org/2001/XMLSchema-instance" xmlns:pc="http://schemas.microsoft.com/office/infopath/2007/PartnerControls">
-  <documentManagement>
-    <_activity xmlns="dda5459b-b128-4d6c-96fd-e73dab5fc3b6" xsi:nil="true"/>
-  </documentManagement>
-</p:properties>
+<file path=customXml/itemProps2.xml><?xml version="1.0" encoding="utf-8"?>
+<ds:datastoreItem xmlns:ds="http://schemas.openxmlformats.org/officeDocument/2006/customXml" ds:itemID="{774AF9CF-CC2F-4E5D-8990-27C1465BC2F5}">
+  <ds:schemaRefs>
+    <ds:schemaRef ds:uri="http://schemas.microsoft.com/sharepoint/v3/contenttype/forms"/>
+  </ds:schemaRefs>
+</ds:datastoreItem>
 </file>
 
-<file path=customXml/itemProps1.xml><?xml version="1.0" encoding="utf-8"?>
+<file path=customXml/itemProps3.xml><?xml version="1.0" encoding="utf-8"?>
 <ds:datastoreItem xmlns:ds="http://schemas.openxmlformats.org/officeDocument/2006/customXml" ds:itemID="{51EE9FD7-E7B6-4A6F-B6E8-16482EA669AF}">
   <ds:schemaRefs>
     <ds:schemaRef ds:uri="http://schemas.microsoft.com/office/2006/metadata/contentType"/>
@@ -4564,22 +6481,4 @@
     <ds:schemaRef ds:uri="http://schemas.microsoft.com/internal/obd"/>
   </ds:schemaRefs>
 </ds:datastoreItem>
-</file>
-
-<file path=customXml/itemProps2.xml><?xml version="1.0" encoding="utf-8"?>
-<ds:datastoreItem xmlns:ds="http://schemas.openxmlformats.org/officeDocument/2006/customXml" ds:itemID="{774AF9CF-CC2F-4E5D-8990-27C1465BC2F5}">
-  <ds:schemaRefs>
-    <ds:schemaRef ds:uri="http://schemas.microsoft.com/sharepoint/v3/contenttype/forms"/>
-  </ds:schemaRefs>
-</ds:datastoreItem>
-</file>
-
-<file path=customXml/itemProps3.xml><?xml version="1.0" encoding="utf-8"?>
-<ds:datastoreItem xmlns:ds="http://schemas.openxmlformats.org/officeDocument/2006/customXml" ds:itemID="{B9E8AC67-ADF4-4F91-9928-FFC5A0CD77DE}">
-  <ds:schemaRefs>
-    <ds:schemaRef ds:uri="http://schemas.microsoft.com/office/2006/metadata/properties"/>
-    <ds:schemaRef ds:uri="http://schemas.microsoft.com/office/infopath/2007/PartnerControls"/>
-    <ds:schemaRef ds:uri="dda5459b-b128-4d6c-96fd-e73dab5fc3b6"/>
-  </ds:schemaRefs>
-</ds:datastoreItem>
 </file>
</xml_diff>

<commit_message>
possivel fim da secao 4
</commit_message>
<xml_diff>
--- a/Secao_4-Condicionais(quase perdi).docx
+++ b/Secao_4-Condicionais(quase perdi).docx
@@ -2124,6 +2124,9 @@
         <w:jc w:val="center"/>
       </w:pPr>
       <w:r>
+        <w:rPr>
+          <w:noProof/>
+        </w:rPr>
         <w:drawing>
           <wp:inline distT="0" distB="0" distL="0" distR="0" wp14:anchorId="5711D759" wp14:editId="4CE5F571">
             <wp:extent cx="4324954" cy="2867425"/>
@@ -2166,6 +2169,9 @@
         <w:jc w:val="center"/>
       </w:pPr>
       <w:r>
+        <w:rPr>
+          <w:noProof/>
+        </w:rPr>
         <w:drawing>
           <wp:inline distT="0" distB="0" distL="0" distR="0" wp14:anchorId="674C9DFD" wp14:editId="3B2E4C36">
             <wp:extent cx="6645910" cy="596265"/>
@@ -2494,6 +2500,9 @@
         <w:br/>
       </w:r>
       <w:r>
+        <w:rPr>
+          <w:noProof/>
+        </w:rPr>
         <w:drawing>
           <wp:inline distT="0" distB="0" distL="0" distR="0" wp14:anchorId="3525CCC1" wp14:editId="00C01805">
             <wp:extent cx="4991797" cy="1009791"/>
@@ -2558,6 +2567,9 @@
         </w:sectPr>
       </w:pPr>
       <w:r>
+        <w:rPr>
+          <w:noProof/>
+        </w:rPr>
         <w:drawing>
           <wp:inline distT="0" distB="0" distL="0" distR="0" wp14:anchorId="07128D1F" wp14:editId="0D477B84">
             <wp:extent cx="2533650" cy="674877"/>
@@ -2617,6 +2629,9 @@
     </w:p>
     <w:p>
       <w:r>
+        <w:rPr>
+          <w:noProof/>
+        </w:rPr>
         <w:drawing>
           <wp:inline distT="0" distB="0" distL="0" distR="0" wp14:anchorId="1BCB2D37" wp14:editId="75EE3D44">
             <wp:extent cx="6477904" cy="1705213"/>
@@ -2752,6 +2767,9 @@
     <w:p/>
     <w:p>
       <w:r>
+        <w:rPr>
+          <w:noProof/>
+        </w:rPr>
         <w:drawing>
           <wp:inline distT="0" distB="0" distL="0" distR="0" wp14:anchorId="66B691E6" wp14:editId="24239BE7">
             <wp:extent cx="4896533" cy="857370"/>
@@ -2798,6 +2816,9 @@
         <w:br/>
       </w:r>
       <w:r>
+        <w:rPr>
+          <w:noProof/>
+        </w:rPr>
         <w:drawing>
           <wp:inline distT="0" distB="0" distL="0" distR="0" wp14:anchorId="1AFA69D1" wp14:editId="691EB5E5">
             <wp:extent cx="5639587" cy="1209844"/>
@@ -2837,6 +2858,9 @@
     </w:p>
     <w:p>
       <w:r>
+        <w:rPr>
+          <w:noProof/>
+        </w:rPr>
         <w:drawing>
           <wp:inline distT="0" distB="0" distL="0" distR="0" wp14:anchorId="507FAEC5" wp14:editId="6FDF43D0">
             <wp:extent cx="6645910" cy="449580"/>
@@ -2959,6 +2983,9 @@
     </w:p>
     <w:p>
       <w:r>
+        <w:rPr>
+          <w:noProof/>
+        </w:rPr>
         <w:drawing>
           <wp:inline distT="0" distB="0" distL="0" distR="0" wp14:anchorId="660D8893" wp14:editId="23C36982">
             <wp:extent cx="2235912" cy="3162300"/>
@@ -2998,6 +3025,9 @@
     </w:p>
     <w:p>
       <w:r>
+        <w:rPr>
+          <w:noProof/>
+        </w:rPr>
         <w:drawing>
           <wp:inline distT="0" distB="0" distL="0" distR="0" wp14:anchorId="1DBA84DC" wp14:editId="0D19F453">
             <wp:extent cx="6645910" cy="572770"/>
@@ -3140,9 +3170,382 @@
       <w:r>
         <w:t>Fornece um</w:t>
       </w:r>
-    </w:p>
+      <w:r>
+        <w:t xml:space="preserve"> comportamento padrão ou uma mensagem de erro quando nenhum case especificado é atendido;</w:t>
+      </w:r>
+    </w:p>
+    <w:p>
+      <w:r>
+        <w:t>EX:</w:t>
+      </w:r>
+    </w:p>
+    <w:p>
+      <w:r>
+        <w:drawing>
+          <wp:inline distT="0" distB="0" distL="0" distR="0" wp14:anchorId="3A3F1AD6" wp14:editId="6042E1C4">
+            <wp:extent cx="6645910" cy="4450715"/>
+            <wp:effectExtent l="0" t="0" r="2540" b="6985"/>
+            <wp:docPr id="633873966" name="Imagem 1" descr="Texto&#10;&#10;O conteúdo gerado por IA pode estar incorreto."/>
+            <wp:cNvGraphicFramePr>
+              <a:graphicFrameLocks xmlns:a="http://schemas.openxmlformats.org/drawingml/2006/main" noChangeAspect="1"/>
+            </wp:cNvGraphicFramePr>
+            <a:graphic xmlns:a="http://schemas.openxmlformats.org/drawingml/2006/main">
+              <a:graphicData uri="http://schemas.openxmlformats.org/drawingml/2006/picture">
+                <pic:pic xmlns:pic="http://schemas.openxmlformats.org/drawingml/2006/picture">
+                  <pic:nvPicPr>
+                    <pic:cNvPr id="633873966" name="Imagem 1" descr="Texto&#10;&#10;O conteúdo gerado por IA pode estar incorreto."/>
+                    <pic:cNvPicPr/>
+                  </pic:nvPicPr>
+                  <pic:blipFill>
+                    <a:blip r:embed="rId44"/>
+                    <a:stretch>
+                      <a:fillRect/>
+                    </a:stretch>
+                  </pic:blipFill>
+                  <pic:spPr>
+                    <a:xfrm>
+                      <a:off x="0" y="0"/>
+                      <a:ext cx="6645910" cy="4450715"/>
+                    </a:xfrm>
+                    <a:prstGeom prst="rect">
+                      <a:avLst/>
+                    </a:prstGeom>
+                  </pic:spPr>
+                </pic:pic>
+              </a:graphicData>
+            </a:graphic>
+          </wp:inline>
+        </w:drawing>
+      </w:r>
+      <w:r>
+        <w:br/>
+      </w:r>
+      <w:r>
+        <w:br/>
+        <w:t>Ele serve como uma válvula de escape padrão para evitar que quebre o código.</w:t>
+      </w:r>
+    </w:p>
+    <w:p>
+      <w:r>
+        <w:t>Ele é como o Else do Switch.</w:t>
+      </w:r>
+    </w:p>
+    <w:p/>
+    <w:p>
+      <w:pPr>
+        <w:sectPr>
+          <w:headerReference w:type="first" r:id="rId45"/>
+          <w:pgSz w:w="11906" w:h="16838"/>
+          <w:pgMar w:top="720" w:right="720" w:bottom="720" w:left="720" w:header="708" w:footer="708" w:gutter="0"/>
+          <w:cols w:space="708"/>
+          <w:titlePg/>
+          <w:docGrid w:linePitch="360"/>
+        </w:sectPr>
+      </w:pPr>
+    </w:p>
+    <w:p>
+      <w:pPr>
+        <w:pStyle w:val="PargrafodaLista"/>
+        <w:numPr>
+          <w:ilvl w:val="0"/>
+          <w:numId w:val="14"/>
+        </w:numPr>
+      </w:pPr>
+      <w:proofErr w:type="spellStart"/>
+      <w:r>
+        <w:lastRenderedPageBreak/>
+        <w:t>Fall-through</w:t>
+      </w:r>
+      <w:proofErr w:type="spellEnd"/>
+      <w:r>
+        <w:t>: Sem break, o switch continua executando os blocos subsequentes, mesmo que o caso correspondente já tenha sido encontrado;</w:t>
+      </w:r>
+    </w:p>
+    <w:p>
+      <w:pPr>
+        <w:pStyle w:val="PargrafodaLista"/>
+        <w:numPr>
+          <w:ilvl w:val="0"/>
+          <w:numId w:val="14"/>
+        </w:numPr>
+      </w:pPr>
+      <w:r>
+        <w:t>Efeito inesperado: Pode levar à execução de múltiplos casos, causando resultados inesperados;</w:t>
+      </w:r>
+    </w:p>
+    <w:p>
+      <w:pPr>
+        <w:pStyle w:val="PargrafodaLista"/>
+        <w:numPr>
+          <w:ilvl w:val="0"/>
+          <w:numId w:val="14"/>
+        </w:numPr>
+      </w:pPr>
+      <w:r>
+        <w:t xml:space="preserve">Necessário break: Para interromper a execução após o bloco case correspondente, evitando o efeito </w:t>
+      </w:r>
+      <w:proofErr w:type="spellStart"/>
+      <w:r>
+        <w:t>fall-through</w:t>
+      </w:r>
+      <w:proofErr w:type="spellEnd"/>
+      <w:r>
+        <w:t>;</w:t>
+      </w:r>
+    </w:p>
+    <w:p>
+      <w:pPr>
+        <w:pStyle w:val="PargrafodaLista"/>
+        <w:numPr>
+          <w:ilvl w:val="0"/>
+          <w:numId w:val="14"/>
+        </w:numPr>
+      </w:pPr>
+      <w:r>
+        <w:t xml:space="preserve">Uso intencional: Em raros casos, o </w:t>
+      </w:r>
+      <w:proofErr w:type="spellStart"/>
+      <w:r>
+        <w:t>fall-through</w:t>
+      </w:r>
+      <w:proofErr w:type="spellEnd"/>
+      <w:r>
+        <w:t xml:space="preserve"> pode ser usado intencionalmente, mas é menos comum e deve ser bem documentado;</w:t>
+      </w:r>
+    </w:p>
+    <w:p>
+      <w:pPr>
+        <w:pStyle w:val="PargrafodaLista"/>
+        <w:numPr>
+          <w:ilvl w:val="0"/>
+          <w:numId w:val="14"/>
+        </w:numPr>
+      </w:pPr>
+      <w:r>
+        <w:t xml:space="preserve">Boa prática: Sempre incluir break para prevenir comportamentos indesejados, a menos que o </w:t>
+      </w:r>
+      <w:proofErr w:type="spellStart"/>
+      <w:r>
+        <w:t>fall-through</w:t>
+      </w:r>
+      <w:proofErr w:type="spellEnd"/>
+      <w:r>
+        <w:t xml:space="preserve"> seja intencional;</w:t>
+      </w:r>
+    </w:p>
+    <w:p/>
+    <w:p>
+      <w:pPr>
+        <w:sectPr>
+          <w:headerReference w:type="first" r:id="rId46"/>
+          <w:pgSz w:w="11906" w:h="16838"/>
+          <w:pgMar w:top="720" w:right="720" w:bottom="720" w:left="720" w:header="708" w:footer="708" w:gutter="0"/>
+          <w:cols w:space="708"/>
+          <w:titlePg/>
+          <w:docGrid w:linePitch="360"/>
+        </w:sectPr>
+      </w:pPr>
+    </w:p>
+    <w:p>
+      <w:pPr>
+        <w:pStyle w:val="PargrafodaLista"/>
+        <w:numPr>
+          <w:ilvl w:val="0"/>
+          <w:numId w:val="14"/>
+        </w:numPr>
+      </w:pPr>
+      <w:r>
+        <w:lastRenderedPageBreak/>
+        <w:t xml:space="preserve">Usar </w:t>
+      </w:r>
+      <w:proofErr w:type="spellStart"/>
+      <w:r>
+        <w:t>if</w:t>
+      </w:r>
+      <w:proofErr w:type="spellEnd"/>
+      <w:r>
+        <w:t>:</w:t>
+      </w:r>
+    </w:p>
+    <w:p>
+      <w:pPr>
+        <w:pStyle w:val="PargrafodaLista"/>
+        <w:numPr>
+          <w:ilvl w:val="1"/>
+          <w:numId w:val="14"/>
+        </w:numPr>
+      </w:pPr>
+      <w:r>
+        <w:t>Ideal para expressões booleanas simples;</w:t>
+      </w:r>
+    </w:p>
+    <w:p>
+      <w:pPr>
+        <w:pStyle w:val="PargrafodaLista"/>
+        <w:numPr>
+          <w:ilvl w:val="1"/>
+          <w:numId w:val="14"/>
+        </w:numPr>
+      </w:pPr>
+      <w:r>
+        <w:t xml:space="preserve">Perfeito para condições que envolvem operadores </w:t>
+      </w:r>
+      <w:proofErr w:type="gramStart"/>
+      <w:r>
+        <w:t>lógicos(</w:t>
+      </w:r>
+      <w:proofErr w:type="gramEnd"/>
+      <w:r>
+        <w:t>&amp;&amp;, ||) e comparações diferentes variáveis;</w:t>
+      </w:r>
+    </w:p>
+    <w:p>
+      <w:pPr>
+        <w:pStyle w:val="PargrafodaLista"/>
+        <w:numPr>
+          <w:ilvl w:val="1"/>
+          <w:numId w:val="14"/>
+        </w:numPr>
+      </w:pPr>
+      <w:r>
+        <w:t>Útil quando a condição depende de um intervalo de valores (</w:t>
+      </w:r>
+      <w:proofErr w:type="spellStart"/>
+      <w:r>
+        <w:t>ex</w:t>
+      </w:r>
+      <w:proofErr w:type="spellEnd"/>
+      <w:r>
+        <w:t>: x&gt;10);</w:t>
+      </w:r>
+    </w:p>
+    <w:p>
+      <w:pPr>
+        <w:pStyle w:val="PargrafodaLista"/>
+        <w:numPr>
+          <w:ilvl w:val="1"/>
+          <w:numId w:val="14"/>
+        </w:numPr>
+      </w:pPr>
+      <w:r>
+        <w:t xml:space="preserve">Útil para comparar objetos, </w:t>
+      </w:r>
+      <w:proofErr w:type="spellStart"/>
+      <w:r>
+        <w:t>Strings</w:t>
+      </w:r>
+      <w:proofErr w:type="spellEnd"/>
+      <w:r>
+        <w:t xml:space="preserve"> com </w:t>
+      </w:r>
+      <w:proofErr w:type="spellStart"/>
+      <w:proofErr w:type="gramStart"/>
+      <w:r>
+        <w:t>equals</w:t>
+      </w:r>
+      <w:proofErr w:type="spellEnd"/>
+      <w:r>
+        <w:t>(</w:t>
+      </w:r>
+      <w:proofErr w:type="gramEnd"/>
+      <w:r>
+        <w:t>), ou outras condições não numéricas;</w:t>
+      </w:r>
+    </w:p>
+    <w:p>
+      <w:pPr>
+        <w:pStyle w:val="PargrafodaLista"/>
+        <w:numPr>
+          <w:ilvl w:val="0"/>
+          <w:numId w:val="14"/>
+        </w:numPr>
+      </w:pPr>
+      <w:r>
+        <w:t>Usar switch:</w:t>
+      </w:r>
+    </w:p>
+    <w:p>
+      <w:pPr>
+        <w:pStyle w:val="PargrafodaLista"/>
+        <w:numPr>
+          <w:ilvl w:val="1"/>
+          <w:numId w:val="14"/>
+        </w:numPr>
+      </w:pPr>
+      <w:r>
+        <w:t>Melhor para escolher entre várias opções discretas baseadas em um único valor;</w:t>
+      </w:r>
+    </w:p>
+    <w:p>
+      <w:pPr>
+        <w:pStyle w:val="PargrafodaLista"/>
+        <w:numPr>
+          <w:ilvl w:val="1"/>
+          <w:numId w:val="14"/>
+        </w:numPr>
+      </w:pPr>
+      <w:r>
+        <w:t>Ideal, quando você está lidando com um conjunto limitado de valores, como enumerações ou dias da semana;</w:t>
+      </w:r>
+    </w:p>
+    <w:p>
+      <w:pPr>
+        <w:pStyle w:val="PargrafodaLista"/>
+        <w:numPr>
+          <w:ilvl w:val="1"/>
+          <w:numId w:val="14"/>
+        </w:numPr>
+      </w:pPr>
+      <w:r>
+        <w:t>Facilita a leitura e a manutenção quando há muitas opções (mais de 3 ou 4 casos;</w:t>
+      </w:r>
+    </w:p>
+    <w:p>
+      <w:pPr>
+        <w:pStyle w:val="PargrafodaLista"/>
+        <w:numPr>
+          <w:ilvl w:val="1"/>
+          <w:numId w:val="14"/>
+        </w:numPr>
+      </w:pPr>
+      <w:r>
+        <w:t>Funciona bem com expressões e a manutenção quando há muitas opções (mais de 3 ou 4 casos);</w:t>
+      </w:r>
+    </w:p>
+    <w:p>
+      <w:pPr>
+        <w:pStyle w:val="PargrafodaLista"/>
+        <w:numPr>
+          <w:ilvl w:val="1"/>
+          <w:numId w:val="14"/>
+        </w:numPr>
+      </w:pPr>
+      <w:r>
+        <w:t xml:space="preserve">Funciona bem com expressões baseadas em inteiros, caracteres, </w:t>
+      </w:r>
+      <w:proofErr w:type="spellStart"/>
+      <w:r>
+        <w:t>Strings</w:t>
+      </w:r>
+      <w:proofErr w:type="spellEnd"/>
+      <w:r>
+        <w:t xml:space="preserve"> ou </w:t>
+      </w:r>
+      <w:proofErr w:type="spellStart"/>
+      <w:r>
+        <w:t>enums</w:t>
+      </w:r>
+      <w:proofErr w:type="spellEnd"/>
+      <w:r>
+        <w:t>;</w:t>
+      </w:r>
+    </w:p>
+    <w:p/>
+    <w:p/>
+    <w:p/>
+    <w:p/>
     <w:sectPr>
-      <w:headerReference w:type="first" r:id="rId44"/>
+      <w:headerReference w:type="first" r:id="rId47"/>
       <w:pgSz w:w="11906" w:h="16838"/>
       <w:pgMar w:top="720" w:right="720" w:bottom="720" w:left="720" w:header="708" w:footer="708" w:gutter="0"/>
       <w:cols w:space="708"/>
@@ -3244,6 +3647,70 @@
 </w:hdr>
 </file>
 
+<file path=word/header10.xml><?xml version="1.0" encoding="utf-8"?>
+<w:hdr xmlns:wpc="http://schemas.microsoft.com/office/word/2010/wordprocessingCanvas" xmlns:cx="http://schemas.microsoft.com/office/drawing/2014/chartex" xmlns:cx1="http://schemas.microsoft.com/office/drawing/2015/9/8/chartex" xmlns:cx2="http://schemas.microsoft.com/office/drawing/2015/10/21/chartex" xmlns:cx3="http://schemas.microsoft.com/office/drawing/2016/5/9/chartex" xmlns:cx4="http://schemas.microsoft.com/office/drawing/2016/5/10/chartex" xmlns:cx5="http://schemas.microsoft.com/office/drawing/2016/5/11/chartex" xmlns:cx6="http://schemas.microsoft.com/office/drawing/2016/5/12/chartex" xmlns:cx7="http://schemas.microsoft.com/office/drawing/2016/5/13/chartex" xmlns:cx8="http://schemas.microsoft.com/office/drawing/2016/5/14/chartex" xmlns:mc="http://schemas.openxmlformats.org/markup-compatibility/2006" xmlns:aink="http://schemas.microsoft.com/office/drawing/2016/ink" xmlns:am3d="http://schemas.microsoft.com/office/drawing/2017/model3d" xmlns:o="urn:schemas-microsoft-com:office:office" xmlns:oel="http://schemas.microsoft.com/office/2019/extlst" xmlns:r="http://schemas.openxmlformats.org/officeDocument/2006/relationships" xmlns:m="http://schemas.openxmlformats.org/officeDocument/2006/math" xmlns:v="urn:schemas-microsoft-com:vml" xmlns:wp14="http://schemas.microsoft.com/office/word/2010/wordprocessingDrawing" xmlns:wp="http://schemas.openxmlformats.org/drawingml/2006/wordprocessingDrawing" xmlns:w10="urn:schemas-microsoft-com:office:word" xmlns:w="http://schemas.openxmlformats.org/wordprocessingml/2006/main" xmlns:w14="http://schemas.microsoft.com/office/word/2010/wordml" xmlns:w15="http://schemas.microsoft.com/office/word/2012/wordml" xmlns:w16cex="http://schemas.microsoft.com/office/word/2018/wordml/cex" xmlns:w16cid="http://schemas.microsoft.com/office/word/2016/wordml/cid" xmlns:w16="http://schemas.microsoft.com/office/word/2018/wordml" xmlns:w16du="http://schemas.microsoft.com/office/word/2023/wordml/word16du" xmlns:w16sdtdh="http://schemas.microsoft.com/office/word/2020/wordml/sdtdatahash" xmlns:w16sdtfl="http://schemas.microsoft.com/office/word/2024/wordml/sdtformatlock" xmlns:w16se="http://schemas.microsoft.com/office/word/2015/wordml/symex" xmlns:wpg="http://schemas.microsoft.com/office/word/2010/wordprocessingGroup" xmlns:wpi="http://schemas.microsoft.com/office/word/2010/wordprocessingInk" xmlns:wne="http://schemas.microsoft.com/office/word/2006/wordml" xmlns:wps="http://schemas.microsoft.com/office/word/2010/wordprocessingShape" mc:Ignorable="w14 w15 w16se w16cid w16 w16cex w16sdtdh w16sdtfl w16du wp14">
+  <w:p>
+    <w:pPr>
+      <w:pStyle w:val="Cabealho"/>
+      <w:jc w:val="center"/>
+      <w:rPr>
+        <w:sz w:val="72"/>
+        <w:szCs w:val="72"/>
+      </w:rPr>
+    </w:pPr>
+    <w:r>
+      <w:rPr>
+        <w:sz w:val="72"/>
+        <w:szCs w:val="72"/>
+      </w:rPr>
+      <w:t xml:space="preserve">Quando usar </w:t>
+    </w:r>
+    <w:proofErr w:type="spellStart"/>
+    <w:r>
+      <w:rPr>
+        <w:sz w:val="72"/>
+        <w:szCs w:val="72"/>
+      </w:rPr>
+      <w:t>if</w:t>
+    </w:r>
+    <w:proofErr w:type="spellEnd"/>
+    <w:r>
+      <w:rPr>
+        <w:sz w:val="72"/>
+        <w:szCs w:val="72"/>
+      </w:rPr>
+      <w:t xml:space="preserve"> </w:t>
+    </w:r>
+    <w:proofErr w:type="spellStart"/>
+    <w:r>
+      <w:rPr>
+        <w:sz w:val="72"/>
+        <w:szCs w:val="72"/>
+      </w:rPr>
+      <w:t>vs</w:t>
+    </w:r>
+    <w:proofErr w:type="spellEnd"/>
+    <w:r>
+      <w:rPr>
+        <w:sz w:val="72"/>
+        <w:szCs w:val="72"/>
+      </w:rPr>
+      <w:t xml:space="preserve"> switch</w:t>
+    </w:r>
+  </w:p>
+  <w:p>
+    <w:pPr>
+      <w:pStyle w:val="Cabealho"/>
+      <w:jc w:val="center"/>
+      <w:rPr>
+        <w:sz w:val="72"/>
+        <w:szCs w:val="72"/>
+      </w:rPr>
+    </w:pPr>
+  </w:p>
+</w:hdr>
+</file>
+
 <file path=word/header2.xml><?xml version="1.0" encoding="utf-8"?>
 <w:hdr xmlns:wpc="http://schemas.microsoft.com/office/word/2010/wordprocessingCanvas" xmlns:cx="http://schemas.microsoft.com/office/drawing/2014/chartex" xmlns:cx1="http://schemas.microsoft.com/office/drawing/2015/9/8/chartex" xmlns:cx2="http://schemas.microsoft.com/office/drawing/2015/10/21/chartex" xmlns:cx3="http://schemas.microsoft.com/office/drawing/2016/5/9/chartex" xmlns:cx4="http://schemas.microsoft.com/office/drawing/2016/5/10/chartex" xmlns:cx5="http://schemas.microsoft.com/office/drawing/2016/5/11/chartex" xmlns:cx6="http://schemas.microsoft.com/office/drawing/2016/5/12/chartex" xmlns:cx7="http://schemas.microsoft.com/office/drawing/2016/5/13/chartex" xmlns:cx8="http://schemas.microsoft.com/office/drawing/2016/5/14/chartex" xmlns:mc="http://schemas.openxmlformats.org/markup-compatibility/2006" xmlns:aink="http://schemas.microsoft.com/office/drawing/2016/ink" xmlns:am3d="http://schemas.microsoft.com/office/drawing/2017/model3d" xmlns:o="urn:schemas-microsoft-com:office:office" xmlns:oel="http://schemas.microsoft.com/office/2019/extlst" xmlns:r="http://schemas.openxmlformats.org/officeDocument/2006/relationships" xmlns:m="http://schemas.openxmlformats.org/officeDocument/2006/math" xmlns:v="urn:schemas-microsoft-com:vml" xmlns:wp14="http://schemas.microsoft.com/office/word/2010/wordprocessingDrawing" xmlns:wp="http://schemas.openxmlformats.org/drawingml/2006/wordprocessingDrawing" xmlns:w10="urn:schemas-microsoft-com:office:word" xmlns:w="http://schemas.openxmlformats.org/wordprocessingml/2006/main" xmlns:w14="http://schemas.microsoft.com/office/word/2010/wordml" xmlns:w15="http://schemas.microsoft.com/office/word/2012/wordml" xmlns:w16cex="http://schemas.microsoft.com/office/word/2018/wordml/cex" xmlns:w16cid="http://schemas.microsoft.com/office/word/2016/wordml/cid" xmlns:w16="http://schemas.microsoft.com/office/word/2018/wordml" xmlns:w16du="http://schemas.microsoft.com/office/word/2023/wordml/word16du" xmlns:w16sdtdh="http://schemas.microsoft.com/office/word/2020/wordml/sdtdatahash" xmlns:w16sdtfl="http://schemas.microsoft.com/office/word/2024/wordml/sdtformatlock" xmlns:w16se="http://schemas.microsoft.com/office/word/2015/wordml/symex" xmlns:wpg="http://schemas.microsoft.com/office/word/2010/wordprocessingGroup" xmlns:wpi="http://schemas.microsoft.com/office/word/2010/wordprocessingInk" xmlns:wne="http://schemas.microsoft.com/office/word/2006/wordml" xmlns:wps="http://schemas.microsoft.com/office/word/2010/wordprocessingShape" mc:Ignorable="w14 w15 w16se w16cid w16 w16cex w16sdtdh w16sdtfl w16du wp14">
   <w:p>
@@ -3462,6 +3929,38 @@
         <w:szCs w:val="72"/>
       </w:rPr>
       <w:t>Implementando o Default</w:t>
+    </w:r>
+  </w:p>
+  <w:p>
+    <w:pPr>
+      <w:pStyle w:val="Cabealho"/>
+      <w:jc w:val="center"/>
+      <w:rPr>
+        <w:sz w:val="72"/>
+        <w:szCs w:val="72"/>
+      </w:rPr>
+    </w:pPr>
+  </w:p>
+</w:hdr>
+</file>
+
+<file path=word/header9.xml><?xml version="1.0" encoding="utf-8"?>
+<w:hdr xmlns:wpc="http://schemas.microsoft.com/office/word/2010/wordprocessingCanvas" xmlns:cx="http://schemas.microsoft.com/office/drawing/2014/chartex" xmlns:cx1="http://schemas.microsoft.com/office/drawing/2015/9/8/chartex" xmlns:cx2="http://schemas.microsoft.com/office/drawing/2015/10/21/chartex" xmlns:cx3="http://schemas.microsoft.com/office/drawing/2016/5/9/chartex" xmlns:cx4="http://schemas.microsoft.com/office/drawing/2016/5/10/chartex" xmlns:cx5="http://schemas.microsoft.com/office/drawing/2016/5/11/chartex" xmlns:cx6="http://schemas.microsoft.com/office/drawing/2016/5/12/chartex" xmlns:cx7="http://schemas.microsoft.com/office/drawing/2016/5/13/chartex" xmlns:cx8="http://schemas.microsoft.com/office/drawing/2016/5/14/chartex" xmlns:mc="http://schemas.openxmlformats.org/markup-compatibility/2006" xmlns:aink="http://schemas.microsoft.com/office/drawing/2016/ink" xmlns:am3d="http://schemas.microsoft.com/office/drawing/2017/model3d" xmlns:o="urn:schemas-microsoft-com:office:office" xmlns:oel="http://schemas.microsoft.com/office/2019/extlst" xmlns:r="http://schemas.openxmlformats.org/officeDocument/2006/relationships" xmlns:m="http://schemas.openxmlformats.org/officeDocument/2006/math" xmlns:v="urn:schemas-microsoft-com:vml" xmlns:wp14="http://schemas.microsoft.com/office/word/2010/wordprocessingDrawing" xmlns:wp="http://schemas.openxmlformats.org/drawingml/2006/wordprocessingDrawing" xmlns:w10="urn:schemas-microsoft-com:office:word" xmlns:w="http://schemas.openxmlformats.org/wordprocessingml/2006/main" xmlns:w14="http://schemas.microsoft.com/office/word/2010/wordml" xmlns:w15="http://schemas.microsoft.com/office/word/2012/wordml" xmlns:w16cex="http://schemas.microsoft.com/office/word/2018/wordml/cex" xmlns:w16cid="http://schemas.microsoft.com/office/word/2016/wordml/cid" xmlns:w16="http://schemas.microsoft.com/office/word/2018/wordml" xmlns:w16du="http://schemas.microsoft.com/office/word/2023/wordml/word16du" xmlns:w16sdtdh="http://schemas.microsoft.com/office/word/2020/wordml/sdtdatahash" xmlns:w16sdtfl="http://schemas.microsoft.com/office/word/2024/wordml/sdtformatlock" xmlns:w16se="http://schemas.microsoft.com/office/word/2015/wordml/symex" xmlns:wpg="http://schemas.microsoft.com/office/word/2010/wordprocessingGroup" xmlns:wpi="http://schemas.microsoft.com/office/word/2010/wordprocessingInk" xmlns:wne="http://schemas.microsoft.com/office/word/2006/wordml" xmlns:wps="http://schemas.microsoft.com/office/word/2010/wordprocessingShape" mc:Ignorable="w14 w15 w16se w16cid w16 w16cex w16sdtdh w16sdtfl w16du wp14">
+  <w:p>
+    <w:pPr>
+      <w:pStyle w:val="Cabealho"/>
+      <w:jc w:val="center"/>
+      <w:rPr>
+        <w:sz w:val="72"/>
+        <w:szCs w:val="72"/>
+      </w:rPr>
+    </w:pPr>
+    <w:r>
+      <w:rPr>
+        <w:sz w:val="72"/>
+        <w:szCs w:val="72"/>
+      </w:rPr>
+      <w:t>Switch sem o break</w:t>
     </w:r>
   </w:p>
   <w:p>
@@ -4825,6 +5324,119 @@
       </w:rPr>
     </w:lvl>
     <w:lvl w:ilvl="1" w:tplc="04160003" w:tentative="1">
+      <w:start w:val="1"/>
+      <w:numFmt w:val="bullet"/>
+      <w:lvlText w:val="o"/>
+      <w:lvlJc w:val="left"/>
+      <w:pPr>
+        <w:ind w:left="1440" w:hanging="360"/>
+      </w:pPr>
+      <w:rPr>
+        <w:rFonts w:ascii="Courier New" w:hAnsi="Courier New" w:cs="Courier New" w:hint="default"/>
+      </w:rPr>
+    </w:lvl>
+    <w:lvl w:ilvl="2" w:tplc="04160005" w:tentative="1">
+      <w:start w:val="1"/>
+      <w:numFmt w:val="bullet"/>
+      <w:lvlText w:val=""/>
+      <w:lvlJc w:val="left"/>
+      <w:pPr>
+        <w:ind w:left="2160" w:hanging="360"/>
+      </w:pPr>
+      <w:rPr>
+        <w:rFonts w:ascii="Wingdings" w:hAnsi="Wingdings" w:hint="default"/>
+      </w:rPr>
+    </w:lvl>
+    <w:lvl w:ilvl="3" w:tplc="04160001" w:tentative="1">
+      <w:start w:val="1"/>
+      <w:numFmt w:val="bullet"/>
+      <w:lvlText w:val=""/>
+      <w:lvlJc w:val="left"/>
+      <w:pPr>
+        <w:ind w:left="2880" w:hanging="360"/>
+      </w:pPr>
+      <w:rPr>
+        <w:rFonts w:ascii="Symbol" w:hAnsi="Symbol" w:hint="default"/>
+      </w:rPr>
+    </w:lvl>
+    <w:lvl w:ilvl="4" w:tplc="04160003" w:tentative="1">
+      <w:start w:val="1"/>
+      <w:numFmt w:val="bullet"/>
+      <w:lvlText w:val="o"/>
+      <w:lvlJc w:val="left"/>
+      <w:pPr>
+        <w:ind w:left="3600" w:hanging="360"/>
+      </w:pPr>
+      <w:rPr>
+        <w:rFonts w:ascii="Courier New" w:hAnsi="Courier New" w:cs="Courier New" w:hint="default"/>
+      </w:rPr>
+    </w:lvl>
+    <w:lvl w:ilvl="5" w:tplc="04160005" w:tentative="1">
+      <w:start w:val="1"/>
+      <w:numFmt w:val="bullet"/>
+      <w:lvlText w:val=""/>
+      <w:lvlJc w:val="left"/>
+      <w:pPr>
+        <w:ind w:left="4320" w:hanging="360"/>
+      </w:pPr>
+      <w:rPr>
+        <w:rFonts w:ascii="Wingdings" w:hAnsi="Wingdings" w:hint="default"/>
+      </w:rPr>
+    </w:lvl>
+    <w:lvl w:ilvl="6" w:tplc="04160001" w:tentative="1">
+      <w:start w:val="1"/>
+      <w:numFmt w:val="bullet"/>
+      <w:lvlText w:val=""/>
+      <w:lvlJc w:val="left"/>
+      <w:pPr>
+        <w:ind w:left="5040" w:hanging="360"/>
+      </w:pPr>
+      <w:rPr>
+        <w:rFonts w:ascii="Symbol" w:hAnsi="Symbol" w:hint="default"/>
+      </w:rPr>
+    </w:lvl>
+    <w:lvl w:ilvl="7" w:tplc="04160003" w:tentative="1">
+      <w:start w:val="1"/>
+      <w:numFmt w:val="bullet"/>
+      <w:lvlText w:val="o"/>
+      <w:lvlJc w:val="left"/>
+      <w:pPr>
+        <w:ind w:left="5760" w:hanging="360"/>
+      </w:pPr>
+      <w:rPr>
+        <w:rFonts w:ascii="Courier New" w:hAnsi="Courier New" w:cs="Courier New" w:hint="default"/>
+      </w:rPr>
+    </w:lvl>
+    <w:lvl w:ilvl="8" w:tplc="04160005" w:tentative="1">
+      <w:start w:val="1"/>
+      <w:numFmt w:val="bullet"/>
+      <w:lvlText w:val=""/>
+      <w:lvlJc w:val="left"/>
+      <w:pPr>
+        <w:ind w:left="6480" w:hanging="360"/>
+      </w:pPr>
+      <w:rPr>
+        <w:rFonts w:ascii="Wingdings" w:hAnsi="Wingdings" w:hint="default"/>
+      </w:rPr>
+    </w:lvl>
+  </w:abstractNum>
+  <w:abstractNum w:abstractNumId="13" w15:restartNumberingAfterBreak="0">
+    <w:nsid w:val="79B14884"/>
+    <w:multiLevelType w:val="hybridMultilevel"/>
+    <w:tmpl w:val="CD1656CE"/>
+    <w:lvl w:ilvl="0" w:tplc="04160001">
+      <w:start w:val="1"/>
+      <w:numFmt w:val="bullet"/>
+      <w:lvlText w:val=""/>
+      <w:lvlJc w:val="left"/>
+      <w:pPr>
+        <w:ind w:left="720" w:hanging="360"/>
+      </w:pPr>
+      <w:rPr>
+        <w:rFonts w:ascii="Symbol" w:hAnsi="Symbol" w:hint="default"/>
+      </w:rPr>
+    </w:lvl>
+    <w:lvl w:ilvl="1" w:tplc="04160003">
       <w:start w:val="1"/>
       <w:numFmt w:val="bullet"/>
       <w:lvlText w:val="o"/>
@@ -4959,6 +5571,9 @@
   </w:num>
   <w:num w:numId="13" w16cid:durableId="2097356366">
     <w:abstractNumId w:val="4"/>
+  </w:num>
+  <w:num w:numId="14" w16cid:durableId="271323539">
+    <w:abstractNumId w:val="13"/>
   </w:num>
 </w:numbering>
 </file>
@@ -6243,20 +6858,20 @@
 </file>
 
 <file path=customXml/item1.xml><?xml version="1.0" encoding="utf-8"?>
-<p:properties xmlns:p="http://schemas.microsoft.com/office/2006/metadata/properties" xmlns:xsi="http://www.w3.org/2001/XMLSchema-instance" xmlns:pc="http://schemas.microsoft.com/office/infopath/2007/PartnerControls">
-  <documentManagement>
-    <_activity xmlns="dda5459b-b128-4d6c-96fd-e73dab5fc3b6" xsi:nil="true"/>
-  </documentManagement>
-</p:properties>
-</file>
-
-<file path=customXml/item2.xml><?xml version="1.0" encoding="utf-8"?>
 <?mso-contentType ?>
 <FormTemplates xmlns="http://schemas.microsoft.com/sharepoint/v3/contenttype/forms">
   <Display>DocumentLibraryForm</Display>
   <Edit>DocumentLibraryForm</Edit>
   <New>DocumentLibraryForm</New>
 </FormTemplates>
+</file>
+
+<file path=customXml/item2.xml><?xml version="1.0" encoding="utf-8"?>
+<p:properties xmlns:p="http://schemas.microsoft.com/office/2006/metadata/properties" xmlns:xsi="http://www.w3.org/2001/XMLSchema-instance" xmlns:pc="http://schemas.microsoft.com/office/infopath/2007/PartnerControls">
+  <documentManagement>
+    <_activity xmlns="dda5459b-b128-4d6c-96fd-e73dab5fc3b6" xsi:nil="true"/>
+  </documentManagement>
+</p:properties>
 </file>
 
 <file path=customXml/item3.xml><?xml version="1.0" encoding="utf-8"?>
@@ -6448,19 +7063,19 @@
 </file>
 
 <file path=customXml/itemProps1.xml><?xml version="1.0" encoding="utf-8"?>
+<ds:datastoreItem xmlns:ds="http://schemas.openxmlformats.org/officeDocument/2006/customXml" ds:itemID="{774AF9CF-CC2F-4E5D-8990-27C1465BC2F5}">
+  <ds:schemaRefs>
+    <ds:schemaRef ds:uri="http://schemas.microsoft.com/sharepoint/v3/contenttype/forms"/>
+  </ds:schemaRefs>
+</ds:datastoreItem>
+</file>
+
+<file path=customXml/itemProps2.xml><?xml version="1.0" encoding="utf-8"?>
 <ds:datastoreItem xmlns:ds="http://schemas.openxmlformats.org/officeDocument/2006/customXml" ds:itemID="{B9E8AC67-ADF4-4F91-9928-FFC5A0CD77DE}">
   <ds:schemaRefs>
     <ds:schemaRef ds:uri="http://schemas.microsoft.com/office/2006/metadata/properties"/>
     <ds:schemaRef ds:uri="http://schemas.microsoft.com/office/infopath/2007/PartnerControls"/>
     <ds:schemaRef ds:uri="dda5459b-b128-4d6c-96fd-e73dab5fc3b6"/>
-  </ds:schemaRefs>
-</ds:datastoreItem>
-</file>
-
-<file path=customXml/itemProps2.xml><?xml version="1.0" encoding="utf-8"?>
-<ds:datastoreItem xmlns:ds="http://schemas.openxmlformats.org/officeDocument/2006/customXml" ds:itemID="{774AF9CF-CC2F-4E5D-8990-27C1465BC2F5}">
-  <ds:schemaRefs>
-    <ds:schemaRef ds:uri="http://schemas.microsoft.com/sharepoint/v3/contenttype/forms"/>
   </ds:schemaRefs>
 </ds:datastoreItem>
 </file>

</xml_diff>

<commit_message>
Atualizacao do dia 09/01
</commit_message>
<xml_diff>
--- a/Secao_4-Condicionais(quase perdi).docx
+++ b/Secao_4-Condicionais(quase perdi).docx
@@ -3181,6 +3181,9 @@
     </w:p>
     <w:p>
       <w:r>
+        <w:rPr>
+          <w:noProof/>
+        </w:rPr>
         <w:drawing>
           <wp:inline distT="0" distB="0" distL="0" distR="0" wp14:anchorId="3A3F1AD6" wp14:editId="6042E1C4">
             <wp:extent cx="6645910" cy="4450715"/>
@@ -3541,11 +3544,154 @@
       </w:r>
     </w:p>
     <w:p/>
+    <w:p>
+      <w:pPr>
+        <w:sectPr>
+          <w:headerReference w:type="first" r:id="rId47"/>
+          <w:pgSz w:w="11906" w:h="16838"/>
+          <w:pgMar w:top="720" w:right="720" w:bottom="720" w:left="720" w:header="708" w:footer="708" w:gutter="0"/>
+          <w:cols w:space="708"/>
+          <w:titlePg/>
+          <w:docGrid w:linePitch="360"/>
+        </w:sectPr>
+      </w:pPr>
+    </w:p>
     <w:p/>
-    <w:p/>
-    <w:p/>
+    <w:p>
+      <w:pPr>
+        <w:pStyle w:val="PargrafodaLista"/>
+        <w:numPr>
+          <w:ilvl w:val="0"/>
+          <w:numId w:val="15"/>
+        </w:numPr>
+      </w:pPr>
+      <w:r>
+        <w:t xml:space="preserve">Uma forma compacta de expressar uma condição </w:t>
+      </w:r>
+      <w:proofErr w:type="spellStart"/>
+      <w:r>
+        <w:t>if-else</w:t>
+      </w:r>
+      <w:proofErr w:type="spellEnd"/>
+      <w:r>
+        <w:t>;</w:t>
+      </w:r>
+    </w:p>
+    <w:p>
+      <w:pPr>
+        <w:pStyle w:val="PargrafodaLista"/>
+        <w:numPr>
+          <w:ilvl w:val="0"/>
+          <w:numId w:val="15"/>
+        </w:numPr>
+      </w:pPr>
+      <w:r>
+        <w:t xml:space="preserve">Sintaxe: </w:t>
+      </w:r>
+      <w:proofErr w:type="gramStart"/>
+      <w:r>
+        <w:t>condição ?</w:t>
+      </w:r>
+      <w:proofErr w:type="gramEnd"/>
+      <w:r>
+        <w:t xml:space="preserve"> expressão</w:t>
+      </w:r>
+      <w:proofErr w:type="gramStart"/>
+      <w:r>
+        <w:t>1 :</w:t>
+      </w:r>
+      <w:proofErr w:type="gramEnd"/>
+      <w:r>
+        <w:t xml:space="preserve"> expressão2;</w:t>
+      </w:r>
+    </w:p>
+    <w:p>
+      <w:pPr>
+        <w:pStyle w:val="PargrafodaLista"/>
+        <w:numPr>
+          <w:ilvl w:val="0"/>
+          <w:numId w:val="15"/>
+        </w:numPr>
+      </w:pPr>
+      <w:r>
+        <w:t>Funcionamento: Avalia a condição; se for verdadeira, retorna expressão1, caso contrário, retorna expressão2;</w:t>
+      </w:r>
+    </w:p>
+    <w:p>
+      <w:pPr>
+        <w:pStyle w:val="PargrafodaLista"/>
+        <w:numPr>
+          <w:ilvl w:val="0"/>
+          <w:numId w:val="15"/>
+        </w:numPr>
+      </w:pPr>
+      <w:r>
+        <w:t>Ideal para atribuições simples e condições em linha;</w:t>
+      </w:r>
+    </w:p>
+    <w:p>
+      <w:pPr>
+        <w:pStyle w:val="PargrafodaLista"/>
+        <w:numPr>
+          <w:ilvl w:val="0"/>
+          <w:numId w:val="15"/>
+        </w:numPr>
+      </w:pPr>
+      <w:r>
+        <w:t>Limitação: Deve ser usado apenas em expressões simples para manter a legibilidade;</w:t>
+      </w:r>
+    </w:p>
+    <w:p>
+      <w:r>
+        <w:br/>
+      </w:r>
+      <w:r>
+        <w:drawing>
+          <wp:inline distT="0" distB="0" distL="0" distR="0" wp14:anchorId="7E7B6438" wp14:editId="6CB0E48B">
+            <wp:extent cx="6645910" cy="2609215"/>
+            <wp:effectExtent l="0" t="0" r="2540" b="635"/>
+            <wp:docPr id="757934541" name="Imagem 1" descr="Texto&#10;&#10;O conteúdo gerado por IA pode estar incorreto."/>
+            <wp:cNvGraphicFramePr>
+              <a:graphicFrameLocks xmlns:a="http://schemas.openxmlformats.org/drawingml/2006/main" noChangeAspect="1"/>
+            </wp:cNvGraphicFramePr>
+            <a:graphic xmlns:a="http://schemas.openxmlformats.org/drawingml/2006/main">
+              <a:graphicData uri="http://schemas.openxmlformats.org/drawingml/2006/picture">
+                <pic:pic xmlns:pic="http://schemas.openxmlformats.org/drawingml/2006/picture">
+                  <pic:nvPicPr>
+                    <pic:cNvPr id="757934541" name="Imagem 1" descr="Texto&#10;&#10;O conteúdo gerado por IA pode estar incorreto."/>
+                    <pic:cNvPicPr/>
+                  </pic:nvPicPr>
+                  <pic:blipFill>
+                    <a:blip r:embed="rId48"/>
+                    <a:stretch>
+                      <a:fillRect/>
+                    </a:stretch>
+                  </pic:blipFill>
+                  <pic:spPr>
+                    <a:xfrm>
+                      <a:off x="0" y="0"/>
+                      <a:ext cx="6645910" cy="2609215"/>
+                    </a:xfrm>
+                    <a:prstGeom prst="rect">
+                      <a:avLst/>
+                    </a:prstGeom>
+                  </pic:spPr>
+                </pic:pic>
+              </a:graphicData>
+            </a:graphic>
+          </wp:inline>
+        </w:drawing>
+      </w:r>
+      <w:r>
+        <w:br/>
+      </w:r>
+      <w:r>
+        <w:br/>
+        <w:t>B</w:t>
+      </w:r>
+    </w:p>
     <w:sectPr>
-      <w:headerReference w:type="first" r:id="rId47"/>
+      <w:headerReference w:type="first" r:id="rId49"/>
       <w:pgSz w:w="11906" w:h="16838"/>
       <w:pgMar w:top="720" w:right="720" w:bottom="720" w:left="720" w:header="708" w:footer="708" w:gutter="0"/>
       <w:cols w:space="708"/>
@@ -3679,23 +3825,39 @@
         <w:sz w:val="72"/>
         <w:szCs w:val="72"/>
       </w:rPr>
-      <w:t xml:space="preserve"> </w:t>
+      <w:t xml:space="preserve"> vs switch</w:t>
     </w:r>
-    <w:proofErr w:type="spellStart"/>
-    <w:r>
+  </w:p>
+  <w:p>
+    <w:pPr>
+      <w:pStyle w:val="Cabealho"/>
+      <w:jc w:val="center"/>
       <w:rPr>
         <w:sz w:val="72"/>
         <w:szCs w:val="72"/>
       </w:rPr>
-      <w:t>vs</w:t>
-    </w:r>
-    <w:proofErr w:type="spellEnd"/>
-    <w:r>
+    </w:pPr>
+  </w:p>
+</w:hdr>
+</file>
+
+<file path=word/header11.xml><?xml version="1.0" encoding="utf-8"?>
+<w:hdr xmlns:wpc="http://schemas.microsoft.com/office/word/2010/wordprocessingCanvas" xmlns:cx="http://schemas.microsoft.com/office/drawing/2014/chartex" xmlns:cx1="http://schemas.microsoft.com/office/drawing/2015/9/8/chartex" xmlns:cx2="http://schemas.microsoft.com/office/drawing/2015/10/21/chartex" xmlns:cx3="http://schemas.microsoft.com/office/drawing/2016/5/9/chartex" xmlns:cx4="http://schemas.microsoft.com/office/drawing/2016/5/10/chartex" xmlns:cx5="http://schemas.microsoft.com/office/drawing/2016/5/11/chartex" xmlns:cx6="http://schemas.microsoft.com/office/drawing/2016/5/12/chartex" xmlns:cx7="http://schemas.microsoft.com/office/drawing/2016/5/13/chartex" xmlns:cx8="http://schemas.microsoft.com/office/drawing/2016/5/14/chartex" xmlns:mc="http://schemas.openxmlformats.org/markup-compatibility/2006" xmlns:aink="http://schemas.microsoft.com/office/drawing/2016/ink" xmlns:am3d="http://schemas.microsoft.com/office/drawing/2017/model3d" xmlns:o="urn:schemas-microsoft-com:office:office" xmlns:oel="http://schemas.microsoft.com/office/2019/extlst" xmlns:r="http://schemas.openxmlformats.org/officeDocument/2006/relationships" xmlns:m="http://schemas.openxmlformats.org/officeDocument/2006/math" xmlns:v="urn:schemas-microsoft-com:vml" xmlns:wp14="http://schemas.microsoft.com/office/word/2010/wordprocessingDrawing" xmlns:wp="http://schemas.openxmlformats.org/drawingml/2006/wordprocessingDrawing" xmlns:w10="urn:schemas-microsoft-com:office:word" xmlns:w="http://schemas.openxmlformats.org/wordprocessingml/2006/main" xmlns:w14="http://schemas.microsoft.com/office/word/2010/wordml" xmlns:w15="http://schemas.microsoft.com/office/word/2012/wordml" xmlns:w16cex="http://schemas.microsoft.com/office/word/2018/wordml/cex" xmlns:w16cid="http://schemas.microsoft.com/office/word/2016/wordml/cid" xmlns:w16="http://schemas.microsoft.com/office/word/2018/wordml" xmlns:w16du="http://schemas.microsoft.com/office/word/2023/wordml/word16du" xmlns:w16sdtdh="http://schemas.microsoft.com/office/word/2020/wordml/sdtdatahash" xmlns:w16sdtfl="http://schemas.microsoft.com/office/word/2024/wordml/sdtformatlock" xmlns:w16se="http://schemas.microsoft.com/office/word/2015/wordml/symex" xmlns:wpg="http://schemas.microsoft.com/office/word/2010/wordprocessingGroup" xmlns:wpi="http://schemas.microsoft.com/office/word/2010/wordprocessingInk" xmlns:wne="http://schemas.microsoft.com/office/word/2006/wordml" xmlns:wps="http://schemas.microsoft.com/office/word/2010/wordprocessingShape" mc:Ignorable="w14 w15 w16se w16cid w16 w16cex w16sdtdh w16sdtfl w16du wp14">
+  <w:p>
+    <w:pPr>
+      <w:pStyle w:val="Cabealho"/>
+      <w:jc w:val="center"/>
       <w:rPr>
         <w:sz w:val="72"/>
         <w:szCs w:val="72"/>
       </w:rPr>
-      <w:t xml:space="preserve"> switch</w:t>
+    </w:pPr>
+    <w:r>
+      <w:rPr>
+        <w:sz w:val="72"/>
+        <w:szCs w:val="72"/>
+      </w:rPr>
+      <w:t>Condicionais ternárias</w:t>
     </w:r>
   </w:p>
   <w:p>
@@ -3979,6 +4141,119 @@
 <file path=word/numbering.xml><?xml version="1.0" encoding="utf-8"?>
 <w:numbering xmlns:wpc="http://schemas.microsoft.com/office/word/2010/wordprocessingCanvas" xmlns:cx="http://schemas.microsoft.com/office/drawing/2014/chartex" xmlns:cx1="http://schemas.microsoft.com/office/drawing/2015/9/8/chartex" xmlns:cx2="http://schemas.microsoft.com/office/drawing/2015/10/21/chartex" xmlns:cx3="http://schemas.microsoft.com/office/drawing/2016/5/9/chartex" xmlns:cx4="http://schemas.microsoft.com/office/drawing/2016/5/10/chartex" xmlns:cx5="http://schemas.microsoft.com/office/drawing/2016/5/11/chartex" xmlns:cx6="http://schemas.microsoft.com/office/drawing/2016/5/12/chartex" xmlns:cx7="http://schemas.microsoft.com/office/drawing/2016/5/13/chartex" xmlns:cx8="http://schemas.microsoft.com/office/drawing/2016/5/14/chartex" xmlns:mc="http://schemas.openxmlformats.org/markup-compatibility/2006" xmlns:aink="http://schemas.microsoft.com/office/drawing/2016/ink" xmlns:am3d="http://schemas.microsoft.com/office/drawing/2017/model3d" xmlns:o="urn:schemas-microsoft-com:office:office" xmlns:oel="http://schemas.microsoft.com/office/2019/extlst" xmlns:r="http://schemas.openxmlformats.org/officeDocument/2006/relationships" xmlns:m="http://schemas.openxmlformats.org/officeDocument/2006/math" xmlns:v="urn:schemas-microsoft-com:vml" xmlns:wp14="http://schemas.microsoft.com/office/word/2010/wordprocessingDrawing" xmlns:wp="http://schemas.openxmlformats.org/drawingml/2006/wordprocessingDrawing" xmlns:w10="urn:schemas-microsoft-com:office:word" xmlns:w="http://schemas.openxmlformats.org/wordprocessingml/2006/main" xmlns:w14="http://schemas.microsoft.com/office/word/2010/wordml" xmlns:w15="http://schemas.microsoft.com/office/word/2012/wordml" xmlns:w16cex="http://schemas.microsoft.com/office/word/2018/wordml/cex" xmlns:w16cid="http://schemas.microsoft.com/office/word/2016/wordml/cid" xmlns:w16="http://schemas.microsoft.com/office/word/2018/wordml" xmlns:w16du="http://schemas.microsoft.com/office/word/2023/wordml/word16du" xmlns:w16sdtdh="http://schemas.microsoft.com/office/word/2020/wordml/sdtdatahash" xmlns:w16sdtfl="http://schemas.microsoft.com/office/word/2024/wordml/sdtformatlock" xmlns:w16se="http://schemas.microsoft.com/office/word/2015/wordml/symex" xmlns:wpg="http://schemas.microsoft.com/office/word/2010/wordprocessingGroup" xmlns:wpi="http://schemas.microsoft.com/office/word/2010/wordprocessingInk" xmlns:wne="http://schemas.microsoft.com/office/word/2006/wordml" xmlns:wps="http://schemas.microsoft.com/office/word/2010/wordprocessingShape" mc:Ignorable="w14 w15 w16se w16cid w16 w16cex w16sdtdh w16sdtfl w16du wp14">
   <w:abstractNum w:abstractNumId="0" w15:restartNumberingAfterBreak="0">
+    <w:nsid w:val="07A168EC"/>
+    <w:multiLevelType w:val="hybridMultilevel"/>
+    <w:tmpl w:val="ECB6A112"/>
+    <w:lvl w:ilvl="0" w:tplc="04160001">
+      <w:start w:val="1"/>
+      <w:numFmt w:val="bullet"/>
+      <w:lvlText w:val=""/>
+      <w:lvlJc w:val="left"/>
+      <w:pPr>
+        <w:ind w:left="720" w:hanging="360"/>
+      </w:pPr>
+      <w:rPr>
+        <w:rFonts w:ascii="Symbol" w:hAnsi="Symbol" w:hint="default"/>
+      </w:rPr>
+    </w:lvl>
+    <w:lvl w:ilvl="1" w:tplc="04160003" w:tentative="1">
+      <w:start w:val="1"/>
+      <w:numFmt w:val="bullet"/>
+      <w:lvlText w:val="o"/>
+      <w:lvlJc w:val="left"/>
+      <w:pPr>
+        <w:ind w:left="1440" w:hanging="360"/>
+      </w:pPr>
+      <w:rPr>
+        <w:rFonts w:ascii="Courier New" w:hAnsi="Courier New" w:cs="Courier New" w:hint="default"/>
+      </w:rPr>
+    </w:lvl>
+    <w:lvl w:ilvl="2" w:tplc="04160005" w:tentative="1">
+      <w:start w:val="1"/>
+      <w:numFmt w:val="bullet"/>
+      <w:lvlText w:val=""/>
+      <w:lvlJc w:val="left"/>
+      <w:pPr>
+        <w:ind w:left="2160" w:hanging="360"/>
+      </w:pPr>
+      <w:rPr>
+        <w:rFonts w:ascii="Wingdings" w:hAnsi="Wingdings" w:hint="default"/>
+      </w:rPr>
+    </w:lvl>
+    <w:lvl w:ilvl="3" w:tplc="04160001" w:tentative="1">
+      <w:start w:val="1"/>
+      <w:numFmt w:val="bullet"/>
+      <w:lvlText w:val=""/>
+      <w:lvlJc w:val="left"/>
+      <w:pPr>
+        <w:ind w:left="2880" w:hanging="360"/>
+      </w:pPr>
+      <w:rPr>
+        <w:rFonts w:ascii="Symbol" w:hAnsi="Symbol" w:hint="default"/>
+      </w:rPr>
+    </w:lvl>
+    <w:lvl w:ilvl="4" w:tplc="04160003" w:tentative="1">
+      <w:start w:val="1"/>
+      <w:numFmt w:val="bullet"/>
+      <w:lvlText w:val="o"/>
+      <w:lvlJc w:val="left"/>
+      <w:pPr>
+        <w:ind w:left="3600" w:hanging="360"/>
+      </w:pPr>
+      <w:rPr>
+        <w:rFonts w:ascii="Courier New" w:hAnsi="Courier New" w:cs="Courier New" w:hint="default"/>
+      </w:rPr>
+    </w:lvl>
+    <w:lvl w:ilvl="5" w:tplc="04160005" w:tentative="1">
+      <w:start w:val="1"/>
+      <w:numFmt w:val="bullet"/>
+      <w:lvlText w:val=""/>
+      <w:lvlJc w:val="left"/>
+      <w:pPr>
+        <w:ind w:left="4320" w:hanging="360"/>
+      </w:pPr>
+      <w:rPr>
+        <w:rFonts w:ascii="Wingdings" w:hAnsi="Wingdings" w:hint="default"/>
+      </w:rPr>
+    </w:lvl>
+    <w:lvl w:ilvl="6" w:tplc="04160001" w:tentative="1">
+      <w:start w:val="1"/>
+      <w:numFmt w:val="bullet"/>
+      <w:lvlText w:val=""/>
+      <w:lvlJc w:val="left"/>
+      <w:pPr>
+        <w:ind w:left="5040" w:hanging="360"/>
+      </w:pPr>
+      <w:rPr>
+        <w:rFonts w:ascii="Symbol" w:hAnsi="Symbol" w:hint="default"/>
+      </w:rPr>
+    </w:lvl>
+    <w:lvl w:ilvl="7" w:tplc="04160003" w:tentative="1">
+      <w:start w:val="1"/>
+      <w:numFmt w:val="bullet"/>
+      <w:lvlText w:val="o"/>
+      <w:lvlJc w:val="left"/>
+      <w:pPr>
+        <w:ind w:left="5760" w:hanging="360"/>
+      </w:pPr>
+      <w:rPr>
+        <w:rFonts w:ascii="Courier New" w:hAnsi="Courier New" w:cs="Courier New" w:hint="default"/>
+      </w:rPr>
+    </w:lvl>
+    <w:lvl w:ilvl="8" w:tplc="04160005" w:tentative="1">
+      <w:start w:val="1"/>
+      <w:numFmt w:val="bullet"/>
+      <w:lvlText w:val=""/>
+      <w:lvlJc w:val="left"/>
+      <w:pPr>
+        <w:ind w:left="6480" w:hanging="360"/>
+      </w:pPr>
+      <w:rPr>
+        <w:rFonts w:ascii="Wingdings" w:hAnsi="Wingdings" w:hint="default"/>
+      </w:rPr>
+    </w:lvl>
+  </w:abstractNum>
+  <w:abstractNum w:abstractNumId="1" w15:restartNumberingAfterBreak="0">
     <w:nsid w:val="1AAB4DE7"/>
     <w:multiLevelType w:val="hybridMultilevel"/>
     <w:tmpl w:val="CA6892FC"/>
@@ -4091,7 +4366,7 @@
       </w:rPr>
     </w:lvl>
   </w:abstractNum>
-  <w:abstractNum w:abstractNumId="1" w15:restartNumberingAfterBreak="0">
+  <w:abstractNum w:abstractNumId="2" w15:restartNumberingAfterBreak="0">
     <w:nsid w:val="1C076978"/>
     <w:multiLevelType w:val="hybridMultilevel"/>
     <w:tmpl w:val="F78C4E10"/>
@@ -4204,7 +4479,7 @@
       </w:rPr>
     </w:lvl>
   </w:abstractNum>
-  <w:abstractNum w:abstractNumId="2" w15:restartNumberingAfterBreak="0">
+  <w:abstractNum w:abstractNumId="3" w15:restartNumberingAfterBreak="0">
     <w:nsid w:val="361A521E"/>
     <w:multiLevelType w:val="hybridMultilevel"/>
     <w:tmpl w:val="101EB1E2"/>
@@ -4317,7 +4592,7 @@
       </w:rPr>
     </w:lvl>
   </w:abstractNum>
-  <w:abstractNum w:abstractNumId="3" w15:restartNumberingAfterBreak="0">
+  <w:abstractNum w:abstractNumId="4" w15:restartNumberingAfterBreak="0">
     <w:nsid w:val="3B474F7E"/>
     <w:multiLevelType w:val="hybridMultilevel"/>
     <w:tmpl w:val="AADA1256"/>
@@ -4430,7 +4705,7 @@
       </w:rPr>
     </w:lvl>
   </w:abstractNum>
-  <w:abstractNum w:abstractNumId="4" w15:restartNumberingAfterBreak="0">
+  <w:abstractNum w:abstractNumId="5" w15:restartNumberingAfterBreak="0">
     <w:nsid w:val="3EE920CE"/>
     <w:multiLevelType w:val="hybridMultilevel"/>
     <w:tmpl w:val="6EA2CA06"/>
@@ -4543,7 +4818,7 @@
       </w:rPr>
     </w:lvl>
   </w:abstractNum>
-  <w:abstractNum w:abstractNumId="5" w15:restartNumberingAfterBreak="0">
+  <w:abstractNum w:abstractNumId="6" w15:restartNumberingAfterBreak="0">
     <w:nsid w:val="43D5108D"/>
     <w:multiLevelType w:val="hybridMultilevel"/>
     <w:tmpl w:val="FF46D012"/>
@@ -4656,7 +4931,7 @@
       </w:rPr>
     </w:lvl>
   </w:abstractNum>
-  <w:abstractNum w:abstractNumId="6" w15:restartNumberingAfterBreak="0">
+  <w:abstractNum w:abstractNumId="7" w15:restartNumberingAfterBreak="0">
     <w:nsid w:val="44D56139"/>
     <w:multiLevelType w:val="hybridMultilevel"/>
     <w:tmpl w:val="054216C4"/>
@@ -4769,7 +5044,7 @@
       </w:rPr>
     </w:lvl>
   </w:abstractNum>
-  <w:abstractNum w:abstractNumId="7" w15:restartNumberingAfterBreak="0">
+  <w:abstractNum w:abstractNumId="8" w15:restartNumberingAfterBreak="0">
     <w:nsid w:val="6BEC18D3"/>
     <w:multiLevelType w:val="hybridMultilevel"/>
     <w:tmpl w:val="14D0B5B4"/>
@@ -4882,7 +5157,7 @@
       </w:rPr>
     </w:lvl>
   </w:abstractNum>
-  <w:abstractNum w:abstractNumId="8" w15:restartNumberingAfterBreak="0">
+  <w:abstractNum w:abstractNumId="9" w15:restartNumberingAfterBreak="0">
     <w:nsid w:val="6F9318B2"/>
     <w:multiLevelType w:val="hybridMultilevel"/>
     <w:tmpl w:val="3DAEC18E"/>
@@ -4968,7 +5243,7 @@
       </w:pPr>
     </w:lvl>
   </w:abstractNum>
-  <w:abstractNum w:abstractNumId="9" w15:restartNumberingAfterBreak="0">
+  <w:abstractNum w:abstractNumId="10" w15:restartNumberingAfterBreak="0">
     <w:nsid w:val="748D03EA"/>
     <w:multiLevelType w:val="hybridMultilevel"/>
     <w:tmpl w:val="8E164DFE"/>
@@ -5081,7 +5356,7 @@
       </w:rPr>
     </w:lvl>
   </w:abstractNum>
-  <w:abstractNum w:abstractNumId="10" w15:restartNumberingAfterBreak="0">
+  <w:abstractNum w:abstractNumId="11" w15:restartNumberingAfterBreak="0">
     <w:nsid w:val="76BC53D6"/>
     <w:multiLevelType w:val="hybridMultilevel"/>
     <w:tmpl w:val="39F6EF94"/>
@@ -5194,7 +5469,7 @@
       </w:rPr>
     </w:lvl>
   </w:abstractNum>
-  <w:abstractNum w:abstractNumId="11" w15:restartNumberingAfterBreak="0">
+  <w:abstractNum w:abstractNumId="12" w15:restartNumberingAfterBreak="0">
     <w:nsid w:val="7706630B"/>
     <w:multiLevelType w:val="hybridMultilevel"/>
     <w:tmpl w:val="AC20DF64"/>
@@ -5307,7 +5582,7 @@
       </w:rPr>
     </w:lvl>
   </w:abstractNum>
-  <w:abstractNum w:abstractNumId="12" w15:restartNumberingAfterBreak="0">
+  <w:abstractNum w:abstractNumId="13" w15:restartNumberingAfterBreak="0">
     <w:nsid w:val="792851DA"/>
     <w:multiLevelType w:val="hybridMultilevel"/>
     <w:tmpl w:val="CB5C2FF6"/>
@@ -5420,7 +5695,7 @@
       </w:rPr>
     </w:lvl>
   </w:abstractNum>
-  <w:abstractNum w:abstractNumId="13" w15:restartNumberingAfterBreak="0">
+  <w:abstractNum w:abstractNumId="14" w15:restartNumberingAfterBreak="0">
     <w:nsid w:val="79B14884"/>
     <w:multiLevelType w:val="hybridMultilevel"/>
     <w:tmpl w:val="CD1656CE"/>
@@ -5534,46 +5809,49 @@
     </w:lvl>
   </w:abstractNum>
   <w:num w:numId="1" w16cid:durableId="492113446">
+    <w:abstractNumId w:val="9"/>
+  </w:num>
+  <w:num w:numId="2" w16cid:durableId="1689212421">
+    <w:abstractNumId w:val="3"/>
+  </w:num>
+  <w:num w:numId="3" w16cid:durableId="1471051780">
+    <w:abstractNumId w:val="12"/>
+  </w:num>
+  <w:num w:numId="4" w16cid:durableId="1150824944">
+    <w:abstractNumId w:val="10"/>
+  </w:num>
+  <w:num w:numId="5" w16cid:durableId="1905994229">
+    <w:abstractNumId w:val="6"/>
+  </w:num>
+  <w:num w:numId="6" w16cid:durableId="1828862196">
+    <w:abstractNumId w:val="1"/>
+  </w:num>
+  <w:num w:numId="7" w16cid:durableId="1364938167">
+    <w:abstractNumId w:val="4"/>
+  </w:num>
+  <w:num w:numId="8" w16cid:durableId="1392272234">
+    <w:abstractNumId w:val="2"/>
+  </w:num>
+  <w:num w:numId="9" w16cid:durableId="826164868">
     <w:abstractNumId w:val="8"/>
   </w:num>
-  <w:num w:numId="2" w16cid:durableId="1689212421">
-    <w:abstractNumId w:val="2"/>
+  <w:num w:numId="10" w16cid:durableId="1320883480">
+    <w:abstractNumId w:val="13"/>
   </w:num>
-  <w:num w:numId="3" w16cid:durableId="1471051780">
+  <w:num w:numId="11" w16cid:durableId="1232472247">
     <w:abstractNumId w:val="11"/>
   </w:num>
-  <w:num w:numId="4" w16cid:durableId="1150824944">
-    <w:abstractNumId w:val="9"/>
+  <w:num w:numId="12" w16cid:durableId="796871783">
+    <w:abstractNumId w:val="7"/>
   </w:num>
-  <w:num w:numId="5" w16cid:durableId="1905994229">
+  <w:num w:numId="13" w16cid:durableId="2097356366">
     <w:abstractNumId w:val="5"/>
   </w:num>
-  <w:num w:numId="6" w16cid:durableId="1828862196">
+  <w:num w:numId="14" w16cid:durableId="271323539">
+    <w:abstractNumId w:val="14"/>
+  </w:num>
+  <w:num w:numId="15" w16cid:durableId="686639345">
     <w:abstractNumId w:val="0"/>
-  </w:num>
-  <w:num w:numId="7" w16cid:durableId="1364938167">
-    <w:abstractNumId w:val="3"/>
-  </w:num>
-  <w:num w:numId="8" w16cid:durableId="1392272234">
-    <w:abstractNumId w:val="1"/>
-  </w:num>
-  <w:num w:numId="9" w16cid:durableId="826164868">
-    <w:abstractNumId w:val="7"/>
-  </w:num>
-  <w:num w:numId="10" w16cid:durableId="1320883480">
-    <w:abstractNumId w:val="12"/>
-  </w:num>
-  <w:num w:numId="11" w16cid:durableId="1232472247">
-    <w:abstractNumId w:val="10"/>
-  </w:num>
-  <w:num w:numId="12" w16cid:durableId="796871783">
-    <w:abstractNumId w:val="6"/>
-  </w:num>
-  <w:num w:numId="13" w16cid:durableId="2097356366">
-    <w:abstractNumId w:val="4"/>
-  </w:num>
-  <w:num w:numId="14" w16cid:durableId="271323539">
-    <w:abstractNumId w:val="13"/>
   </w:num>
 </w:numbering>
 </file>
@@ -6858,15 +7136,6 @@
 </file>
 
 <file path=customXml/item1.xml><?xml version="1.0" encoding="utf-8"?>
-<?mso-contentType ?>
-<FormTemplates xmlns="http://schemas.microsoft.com/sharepoint/v3/contenttype/forms">
-  <Display>DocumentLibraryForm</Display>
-  <Edit>DocumentLibraryForm</Edit>
-  <New>DocumentLibraryForm</New>
-</FormTemplates>
-</file>
-
-<file path=customXml/item2.xml><?xml version="1.0" encoding="utf-8"?>
 <p:properties xmlns:p="http://schemas.microsoft.com/office/2006/metadata/properties" xmlns:xsi="http://www.w3.org/2001/XMLSchema-instance" xmlns:pc="http://schemas.microsoft.com/office/infopath/2007/PartnerControls">
   <documentManagement>
     <_activity xmlns="dda5459b-b128-4d6c-96fd-e73dab5fc3b6" xsi:nil="true"/>
@@ -6874,7 +7143,7 @@
 </p:properties>
 </file>
 
-<file path=customXml/item3.xml><?xml version="1.0" encoding="utf-8"?>
+<file path=customXml/item2.xml><?xml version="1.0" encoding="utf-8"?>
 <ct:contentTypeSchema xmlns:ct="http://schemas.microsoft.com/office/2006/metadata/contentType" xmlns:ma="http://schemas.microsoft.com/office/2006/metadata/properties/metaAttributes" ct:_="" ma:_="" ma:contentTypeName="Documento" ma:contentTypeID="0x010100ADC3D5991C843546B0621129CAE7C4CA" ma:contentTypeVersion="11" ma:contentTypeDescription="Crie um novo documento." ma:contentTypeScope="" ma:versionID="d7cbb955b6e31f02793f2ddb5c19954e">
   <xsd:schema xmlns:xsd="http://www.w3.org/2001/XMLSchema" xmlns:xs="http://www.w3.org/2001/XMLSchema" xmlns:p="http://schemas.microsoft.com/office/2006/metadata/properties" xmlns:ns3="dda5459b-b128-4d6c-96fd-e73dab5fc3b6" targetNamespace="http://schemas.microsoft.com/office/2006/metadata/properties" ma:root="true" ma:fieldsID="a1689bfcae92e922ad0b0c2c5c007789" ns3:_="">
     <xsd:import namespace="dda5459b-b128-4d6c-96fd-e73dab5fc3b6"/>
@@ -7062,15 +7331,16 @@
 </ct:contentTypeSchema>
 </file>
 
-<file path=customXml/itemProps1.xml><?xml version="1.0" encoding="utf-8"?>
-<ds:datastoreItem xmlns:ds="http://schemas.openxmlformats.org/officeDocument/2006/customXml" ds:itemID="{774AF9CF-CC2F-4E5D-8990-27C1465BC2F5}">
-  <ds:schemaRefs>
-    <ds:schemaRef ds:uri="http://schemas.microsoft.com/sharepoint/v3/contenttype/forms"/>
-  </ds:schemaRefs>
-</ds:datastoreItem>
+<file path=customXml/item3.xml><?xml version="1.0" encoding="utf-8"?>
+<?mso-contentType ?>
+<FormTemplates xmlns="http://schemas.microsoft.com/sharepoint/v3/contenttype/forms">
+  <Display>DocumentLibraryForm</Display>
+  <Edit>DocumentLibraryForm</Edit>
+  <New>DocumentLibraryForm</New>
+</FormTemplates>
 </file>
 
-<file path=customXml/itemProps2.xml><?xml version="1.0" encoding="utf-8"?>
+<file path=customXml/itemProps1.xml><?xml version="1.0" encoding="utf-8"?>
 <ds:datastoreItem xmlns:ds="http://schemas.openxmlformats.org/officeDocument/2006/customXml" ds:itemID="{B9E8AC67-ADF4-4F91-9928-FFC5A0CD77DE}">
   <ds:schemaRefs>
     <ds:schemaRef ds:uri="http://schemas.microsoft.com/office/2006/metadata/properties"/>
@@ -7080,7 +7350,7 @@
 </ds:datastoreItem>
 </file>
 
-<file path=customXml/itemProps3.xml><?xml version="1.0" encoding="utf-8"?>
+<file path=customXml/itemProps2.xml><?xml version="1.0" encoding="utf-8"?>
 <ds:datastoreItem xmlns:ds="http://schemas.openxmlformats.org/officeDocument/2006/customXml" ds:itemID="{51EE9FD7-E7B6-4A6F-B6E8-16482EA669AF}">
   <ds:schemaRefs>
     <ds:schemaRef ds:uri="http://schemas.microsoft.com/office/2006/metadata/contentType"/>
@@ -7096,4 +7366,12 @@
     <ds:schemaRef ds:uri="http://schemas.microsoft.com/internal/obd"/>
   </ds:schemaRefs>
 </ds:datastoreItem>
+</file>
+
+<file path=customXml/itemProps3.xml><?xml version="1.0" encoding="utf-8"?>
+<ds:datastoreItem xmlns:ds="http://schemas.openxmlformats.org/officeDocument/2006/customXml" ds:itemID="{774AF9CF-CC2F-4E5D-8990-27C1465BC2F5}">
+  <ds:schemaRefs>
+    <ds:schemaRef ds:uri="http://schemas.microsoft.com/sharepoint/v3/contenttype/forms"/>
+  </ds:schemaRefs>
+</ds:datastoreItem>
 </file>
</xml_diff>